<commit_message>
updated plant trait analysis and made a bunch of other changes
</commit_message>
<xml_diff>
--- a/ms_lanphere_GxE.docx
+++ b/ms_lanphere_GxE.docx
@@ -186,7 +186,7 @@
         <w:rPr>
           <w:rFonts w:ascii="Times New Roman" w:hAnsi="Times New Roman" w:cs="Times New Roman"/>
         </w:rPr>
-        <w:t>What is the relative importance of genotype vs. the environment in determining associated above- and belowground communities?</w:t>
+        <w:t>What is the relative importance of genotype vs. the environment in determining plant phenotype?</w:t>
       </w:r>
     </w:p>
     <w:p>
@@ -205,7 +205,32 @@
         <w:rPr>
           <w:rFonts w:ascii="Times New Roman" w:hAnsi="Times New Roman" w:cs="Times New Roman"/>
         </w:rPr>
-        <w:t>What are the mechanisms that are determining above- and belowground community responses?</w:t>
+        <w:t>What is the relative importance of genotype vs. the environment in determining associated above- and belowground communities?</w:t>
+      </w:r>
+    </w:p>
+    <w:p>
+      <w:pPr>
+        <w:pStyle w:val="ListParagraph"/>
+        <w:numPr>
+          <w:ilvl w:val="0"/>
+          <w:numId w:val="1"/>
+        </w:numPr>
+        <w:spacing w:line="480" w:lineRule="auto"/>
+        <w:rPr>
+          <w:rFonts w:ascii="Times New Roman" w:hAnsi="Times New Roman" w:cs="Times New Roman"/>
+        </w:rPr>
+      </w:pPr>
+      <w:r>
+        <w:rPr>
+          <w:rFonts w:ascii="Times New Roman" w:hAnsi="Times New Roman" w:cs="Times New Roman"/>
+        </w:rPr>
+        <w:t xml:space="preserve">Which plant phenotypes are associated with </w:t>
+      </w:r>
+      <w:r>
+        <w:rPr>
+          <w:rFonts w:ascii="Times New Roman" w:hAnsi="Times New Roman" w:cs="Times New Roman"/>
+        </w:rPr>
+        <w:t>above- and belowground community responses?</w:t>
       </w:r>
     </w:p>
     <w:p>
@@ -243,6 +268,7 @@
           <w:rFonts w:ascii="Times New Roman" w:hAnsi="Times New Roman" w:cs="Times New Roman"/>
           <w:i/>
         </w:rPr>
+        <w:lastRenderedPageBreak/>
         <w:t>Study Site</w:t>
       </w:r>
     </w:p>
@@ -257,7 +283,6 @@
         <w:rPr>
           <w:rFonts w:ascii="Times New Roman" w:hAnsi="Times New Roman" w:cs="Times New Roman"/>
         </w:rPr>
-        <w:lastRenderedPageBreak/>
         <w:t xml:space="preserve">We conducted this research at </w:t>
       </w:r>
       <w:proofErr w:type="spellStart"/>
@@ -1357,11 +1382,25 @@
           <w:rFonts w:ascii="Times New Roman" w:hAnsi="Times New Roman" w:cs="Times New Roman"/>
         </w:rPr>
       </w:pPr>
-      <w:r>
-        <w:rPr>
-          <w:rFonts w:ascii="Times New Roman" w:hAnsi="Times New Roman" w:cs="Times New Roman"/>
-        </w:rPr>
-        <w:t xml:space="preserve">We measured plant quality in several ways.  First, we have correlational data on the concentration of 29 phenolic glycosides, total condensed tannins and </w:t>
+      <w:commentRangeStart w:id="0"/>
+      <w:r>
+        <w:rPr>
+          <w:rFonts w:ascii="Times New Roman" w:hAnsi="Times New Roman" w:cs="Times New Roman"/>
+        </w:rPr>
+        <w:t>We</w:t>
+      </w:r>
+      <w:commentRangeEnd w:id="0"/>
+      <w:r>
+        <w:rPr>
+          <w:rStyle w:val="CommentReference"/>
+        </w:rPr>
+        <w:commentReference w:id="0"/>
+      </w:r>
+      <w:r>
+        <w:rPr>
+          <w:rFonts w:ascii="Times New Roman" w:hAnsi="Times New Roman" w:cs="Times New Roman"/>
+        </w:rPr>
+        <w:t xml:space="preserve"> measured plant quality in several ways.  First, we have correlational data on the concentration of 29 phenolic glycosides, total condensed tannins and </w:t>
       </w:r>
       <w:proofErr w:type="spellStart"/>
       <w:r>
@@ -2297,8 +2336,6 @@
         </w:rPr>
         <w:t>ALSO MENTION HOW I’M TAKING THE MAXIMUM OBSERVED ABUNDANCE OF EACH ARTHROPOD SAMPLED OVER THE COURSE OF EACH YEAR.</w:t>
       </w:r>
-      <w:bookmarkStart w:id="0" w:name="_GoBack"/>
-      <w:bookmarkEnd w:id="0"/>
     </w:p>
     <w:p>
       <w:pPr>
@@ -3389,6 +3426,51 @@
           <w:rFonts w:ascii="Times New Roman" w:hAnsi="Times New Roman" w:cs="Times New Roman"/>
         </w:rPr>
       </w:pPr>
+      <w:r>
+        <w:rPr>
+          <w:rFonts w:ascii="Times New Roman" w:hAnsi="Times New Roman" w:cs="Times New Roman"/>
+        </w:rPr>
+        <w:t xml:space="preserve">Wind experiment: </w:t>
+      </w:r>
+      <w:bookmarkStart w:id="1" w:name="_GoBack"/>
+      <w:bookmarkEnd w:id="1"/>
+    </w:p>
+    <w:p>
+      <w:pPr>
+        <w:spacing w:line="480" w:lineRule="auto"/>
+        <w:rPr>
+          <w:rFonts w:ascii="Times New Roman" w:hAnsi="Times New Roman" w:cs="Times New Roman"/>
+        </w:rPr>
+      </w:pPr>
+    </w:p>
+    <w:p>
+      <w:pPr>
+        <w:spacing w:line="480" w:lineRule="auto"/>
+        <w:rPr>
+          <w:rFonts w:ascii="Times New Roman" w:hAnsi="Times New Roman" w:cs="Times New Roman"/>
+        </w:rPr>
+      </w:pPr>
+      <w:r>
+        <w:rPr>
+          <w:rFonts w:ascii="Times New Roman" w:hAnsi="Times New Roman" w:cs="Times New Roman"/>
+          <w:i/>
+        </w:rPr>
+        <w:t xml:space="preserve">Willow Phenotypes: </w:t>
+      </w:r>
+      <w:r>
+        <w:rPr>
+          <w:rFonts w:ascii="Times New Roman" w:hAnsi="Times New Roman" w:cs="Times New Roman"/>
+        </w:rPr>
+        <w:t>There was substantial variation in willow growth among willow genotypes and between exposed and unexposed trees.</w:t>
+      </w:r>
+    </w:p>
+    <w:p>
+      <w:pPr>
+        <w:spacing w:line="480" w:lineRule="auto"/>
+        <w:rPr>
+          <w:rFonts w:ascii="Times New Roman" w:hAnsi="Times New Roman" w:cs="Times New Roman"/>
+        </w:rPr>
+      </w:pPr>
     </w:p>
     <w:p>
       <w:pPr>
@@ -3501,14 +3583,6 @@
           <w:rFonts w:ascii="Times New Roman" w:hAnsi="Times New Roman" w:cs="Times New Roman"/>
         </w:rPr>
       </w:pPr>
-    </w:p>
-    <w:p>
-      <w:pPr>
-        <w:spacing w:line="480" w:lineRule="auto"/>
-        <w:rPr>
-          <w:rFonts w:ascii="Times New Roman" w:hAnsi="Times New Roman" w:cs="Times New Roman"/>
-        </w:rPr>
-      </w:pPr>
       <w:r>
         <w:rPr>
           <w:rFonts w:ascii="Times New Roman" w:hAnsi="Times New Roman" w:cs="Times New Roman"/>
@@ -3522,6 +3596,12 @@
         </w:rPr>
         <w:t xml:space="preserve">: </w:t>
       </w:r>
+      <w:r>
+        <w:rPr>
+          <w:rFonts w:ascii="Times New Roman" w:hAnsi="Times New Roman" w:cs="Times New Roman"/>
+        </w:rPr>
+        <w:t xml:space="preserve">Wind experiment – </w:t>
+      </w:r>
       <w:proofErr w:type="spellStart"/>
       <w:r>
         <w:rPr>
@@ -3534,7 +3614,13 @@
         <w:rPr>
           <w:rFonts w:ascii="Times New Roman" w:hAnsi="Times New Roman" w:cs="Times New Roman"/>
         </w:rPr>
-        <w:t xml:space="preserve"> multivariate ANOVAs on willow phenotypes (plant architecture and leaf quality) and willow community responses (arthropods, </w:t>
+        <w:t xml:space="preserve"> </w:t>
+      </w:r>
+      <w:r>
+        <w:rPr>
+          <w:rFonts w:ascii="Times New Roman" w:hAnsi="Times New Roman" w:cs="Times New Roman"/>
+        </w:rPr>
+        <w:t xml:space="preserve">multivariate ANOVAs on willow phenotypes (plant architecture and leaf quality) and willow community responses (arthropods, </w:t>
       </w:r>
       <w:proofErr w:type="spellStart"/>
       <w:r>
@@ -3559,8 +3645,8 @@
         <w:tblLook w:val="04A0" w:firstRow="1" w:lastRow="0" w:firstColumn="1" w:lastColumn="0" w:noHBand="0" w:noVBand="1"/>
       </w:tblPr>
       <w:tblGrid>
-        <w:gridCol w:w="2943"/>
-        <w:gridCol w:w="1843"/>
+        <w:gridCol w:w="2660"/>
+        <w:gridCol w:w="2126"/>
         <w:gridCol w:w="567"/>
         <w:gridCol w:w="709"/>
         <w:gridCol w:w="709"/>
@@ -3571,20 +3657,20 @@
       <w:tr>
         <w:tc>
           <w:tcPr>
-            <w:tcW w:w="2943" w:type="dxa"/>
-          </w:tcPr>
-          <w:p>
-            <w:pPr>
-              <w:spacing w:line="480" w:lineRule="auto"/>
-              <w:rPr>
-                <w:rFonts w:ascii="Times New Roman" w:hAnsi="Times New Roman" w:cs="Times New Roman"/>
-              </w:rPr>
-            </w:pPr>
-          </w:p>
-        </w:tc>
-        <w:tc>
-          <w:tcPr>
-            <w:tcW w:w="1843" w:type="dxa"/>
+            <w:tcW w:w="2660" w:type="dxa"/>
+          </w:tcPr>
+          <w:p>
+            <w:pPr>
+              <w:spacing w:line="480" w:lineRule="auto"/>
+              <w:rPr>
+                <w:rFonts w:ascii="Times New Roman" w:hAnsi="Times New Roman" w:cs="Times New Roman"/>
+              </w:rPr>
+            </w:pPr>
+          </w:p>
+        </w:tc>
+        <w:tc>
+          <w:tcPr>
+            <w:tcW w:w="2126" w:type="dxa"/>
           </w:tcPr>
           <w:p>
             <w:pPr>
@@ -3612,7 +3698,7 @@
               <w:rPr>
                 <w:rFonts w:ascii="Times New Roman" w:hAnsi="Times New Roman" w:cs="Times New Roman"/>
               </w:rPr>
-              <w:t>Wind exposure</w:t>
+              <w:t>2012</w:t>
             </w:r>
           </w:p>
         </w:tc>
@@ -3633,7 +3719,7 @@
               <w:rPr>
                 <w:rFonts w:ascii="Times New Roman" w:hAnsi="Times New Roman" w:cs="Times New Roman"/>
               </w:rPr>
-              <w:t>Aphid presence</w:t>
+              <w:t>2013</w:t>
             </w:r>
           </w:p>
         </w:tc>
@@ -3641,7 +3727,7 @@
       <w:tr>
         <w:tc>
           <w:tcPr>
-            <w:tcW w:w="2943" w:type="dxa"/>
+            <w:tcW w:w="2660" w:type="dxa"/>
           </w:tcPr>
           <w:p>
             <w:pPr>
@@ -3660,7 +3746,7 @@
         </w:tc>
         <w:tc>
           <w:tcPr>
-            <w:tcW w:w="1843" w:type="dxa"/>
+            <w:tcW w:w="2126" w:type="dxa"/>
           </w:tcPr>
           <w:p>
             <w:pPr>
@@ -3821,7 +3907,7 @@
       <w:tr>
         <w:tc>
           <w:tcPr>
-            <w:tcW w:w="2943" w:type="dxa"/>
+            <w:tcW w:w="2660" w:type="dxa"/>
           </w:tcPr>
           <w:p>
             <w:pPr>
@@ -3839,7 +3925,7 @@
         </w:tc>
         <w:tc>
           <w:tcPr>
-            <w:tcW w:w="1843" w:type="dxa"/>
+            <w:tcW w:w="2126" w:type="dxa"/>
           </w:tcPr>
           <w:p>
             <w:pPr>
@@ -3944,33 +4030,39 @@
       <w:tr>
         <w:tc>
           <w:tcPr>
-            <w:tcW w:w="2943" w:type="dxa"/>
-          </w:tcPr>
-          <w:p>
-            <w:pPr>
-              <w:spacing w:line="480" w:lineRule="auto"/>
-              <w:rPr>
-                <w:rFonts w:ascii="Times New Roman" w:hAnsi="Times New Roman" w:cs="Times New Roman"/>
-              </w:rPr>
-            </w:pPr>
-          </w:p>
-        </w:tc>
-        <w:tc>
-          <w:tcPr>
-            <w:tcW w:w="1843" w:type="dxa"/>
-          </w:tcPr>
-          <w:p>
-            <w:pPr>
-              <w:spacing w:line="480" w:lineRule="auto"/>
-              <w:rPr>
-                <w:rFonts w:ascii="Times New Roman" w:hAnsi="Times New Roman" w:cs="Times New Roman"/>
-              </w:rPr>
-            </w:pPr>
-            <w:r>
-              <w:rPr>
-                <w:rFonts w:ascii="Times New Roman" w:hAnsi="Times New Roman" w:cs="Times New Roman"/>
-              </w:rPr>
-              <w:t>Environment (E)</w:t>
+            <w:tcW w:w="2660" w:type="dxa"/>
+          </w:tcPr>
+          <w:p>
+            <w:pPr>
+              <w:spacing w:line="480" w:lineRule="auto"/>
+              <w:rPr>
+                <w:rFonts w:ascii="Times New Roman" w:hAnsi="Times New Roman" w:cs="Times New Roman"/>
+              </w:rPr>
+            </w:pPr>
+          </w:p>
+        </w:tc>
+        <w:tc>
+          <w:tcPr>
+            <w:tcW w:w="2126" w:type="dxa"/>
+          </w:tcPr>
+          <w:p>
+            <w:pPr>
+              <w:spacing w:line="480" w:lineRule="auto"/>
+              <w:rPr>
+                <w:rFonts w:ascii="Times New Roman" w:hAnsi="Times New Roman" w:cs="Times New Roman"/>
+              </w:rPr>
+            </w:pPr>
+            <w:r>
+              <w:rPr>
+                <w:rFonts w:ascii="Times New Roman" w:hAnsi="Times New Roman" w:cs="Times New Roman"/>
+              </w:rPr>
+              <w:t>Wind exposure</w:t>
+            </w:r>
+            <w:r>
+              <w:rPr>
+                <w:rFonts w:ascii="Times New Roman" w:hAnsi="Times New Roman" w:cs="Times New Roman"/>
+              </w:rPr>
+              <w:t xml:space="preserve"> (E)</w:t>
             </w:r>
           </w:p>
         </w:tc>
@@ -4056,20 +4148,20 @@
       <w:tr>
         <w:tc>
           <w:tcPr>
-            <w:tcW w:w="2943" w:type="dxa"/>
-          </w:tcPr>
-          <w:p>
-            <w:pPr>
-              <w:spacing w:line="480" w:lineRule="auto"/>
-              <w:rPr>
-                <w:rFonts w:ascii="Times New Roman" w:hAnsi="Times New Roman" w:cs="Times New Roman"/>
-              </w:rPr>
-            </w:pPr>
-          </w:p>
-        </w:tc>
-        <w:tc>
-          <w:tcPr>
-            <w:tcW w:w="1843" w:type="dxa"/>
+            <w:tcW w:w="2660" w:type="dxa"/>
+          </w:tcPr>
+          <w:p>
+            <w:pPr>
+              <w:spacing w:line="480" w:lineRule="auto"/>
+              <w:rPr>
+                <w:rFonts w:ascii="Times New Roman" w:hAnsi="Times New Roman" w:cs="Times New Roman"/>
+              </w:rPr>
+            </w:pPr>
+          </w:p>
+        </w:tc>
+        <w:tc>
+          <w:tcPr>
+            <w:tcW w:w="2126" w:type="dxa"/>
           </w:tcPr>
           <w:p>
             <w:pPr>
@@ -4168,7 +4260,7 @@
       <w:tr>
         <w:tc>
           <w:tcPr>
-            <w:tcW w:w="2943" w:type="dxa"/>
+            <w:tcW w:w="2660" w:type="dxa"/>
           </w:tcPr>
           <w:p>
             <w:pPr>
@@ -4187,7 +4279,7 @@
         </w:tc>
         <w:tc>
           <w:tcPr>
-            <w:tcW w:w="1843" w:type="dxa"/>
+            <w:tcW w:w="2126" w:type="dxa"/>
           </w:tcPr>
           <w:p>
             <w:pPr>
@@ -4292,33 +4384,33 @@
       <w:tr>
         <w:tc>
           <w:tcPr>
-            <w:tcW w:w="2943" w:type="dxa"/>
-          </w:tcPr>
-          <w:p>
-            <w:pPr>
-              <w:spacing w:line="480" w:lineRule="auto"/>
-              <w:rPr>
-                <w:rFonts w:ascii="Times New Roman" w:hAnsi="Times New Roman" w:cs="Times New Roman"/>
-              </w:rPr>
-            </w:pPr>
-          </w:p>
-        </w:tc>
-        <w:tc>
-          <w:tcPr>
-            <w:tcW w:w="1843" w:type="dxa"/>
-          </w:tcPr>
-          <w:p>
-            <w:pPr>
-              <w:spacing w:line="480" w:lineRule="auto"/>
-              <w:rPr>
-                <w:rFonts w:ascii="Times New Roman" w:hAnsi="Times New Roman" w:cs="Times New Roman"/>
-              </w:rPr>
-            </w:pPr>
-            <w:r>
-              <w:rPr>
-                <w:rFonts w:ascii="Times New Roman" w:hAnsi="Times New Roman" w:cs="Times New Roman"/>
-              </w:rPr>
-              <w:t>Environment (E)</w:t>
+            <w:tcW w:w="2660" w:type="dxa"/>
+          </w:tcPr>
+          <w:p>
+            <w:pPr>
+              <w:spacing w:line="480" w:lineRule="auto"/>
+              <w:rPr>
+                <w:rFonts w:ascii="Times New Roman" w:hAnsi="Times New Roman" w:cs="Times New Roman"/>
+              </w:rPr>
+            </w:pPr>
+          </w:p>
+        </w:tc>
+        <w:tc>
+          <w:tcPr>
+            <w:tcW w:w="2126" w:type="dxa"/>
+          </w:tcPr>
+          <w:p>
+            <w:pPr>
+              <w:spacing w:line="480" w:lineRule="auto"/>
+              <w:rPr>
+                <w:rFonts w:ascii="Times New Roman" w:hAnsi="Times New Roman" w:cs="Times New Roman"/>
+              </w:rPr>
+            </w:pPr>
+            <w:r>
+              <w:rPr>
+                <w:rFonts w:ascii="Times New Roman" w:hAnsi="Times New Roman" w:cs="Times New Roman"/>
+              </w:rPr>
+              <w:t>Wind exposure (E)</w:t>
             </w:r>
           </w:p>
         </w:tc>
@@ -4404,20 +4496,20 @@
       <w:tr>
         <w:tc>
           <w:tcPr>
-            <w:tcW w:w="2943" w:type="dxa"/>
-          </w:tcPr>
-          <w:p>
-            <w:pPr>
-              <w:spacing w:line="480" w:lineRule="auto"/>
-              <w:rPr>
-                <w:rFonts w:ascii="Times New Roman" w:hAnsi="Times New Roman" w:cs="Times New Roman"/>
-              </w:rPr>
-            </w:pPr>
-          </w:p>
-        </w:tc>
-        <w:tc>
-          <w:tcPr>
-            <w:tcW w:w="1843" w:type="dxa"/>
+            <w:tcW w:w="2660" w:type="dxa"/>
+          </w:tcPr>
+          <w:p>
+            <w:pPr>
+              <w:spacing w:line="480" w:lineRule="auto"/>
+              <w:rPr>
+                <w:rFonts w:ascii="Times New Roman" w:hAnsi="Times New Roman" w:cs="Times New Roman"/>
+              </w:rPr>
+            </w:pPr>
+          </w:p>
+        </w:tc>
+        <w:tc>
+          <w:tcPr>
+            <w:tcW w:w="2126" w:type="dxa"/>
           </w:tcPr>
           <w:p>
             <w:pPr>
@@ -4516,7 +4608,7 @@
       <w:tr>
         <w:tc>
           <w:tcPr>
-            <w:tcW w:w="2943" w:type="dxa"/>
+            <w:tcW w:w="2660" w:type="dxa"/>
           </w:tcPr>
           <w:p>
             <w:pPr>
@@ -4534,7 +4626,7 @@
         </w:tc>
         <w:tc>
           <w:tcPr>
-            <w:tcW w:w="1843" w:type="dxa"/>
+            <w:tcW w:w="2126" w:type="dxa"/>
           </w:tcPr>
           <w:p>
             <w:pPr>
@@ -4639,33 +4731,33 @@
       <w:tr>
         <w:tc>
           <w:tcPr>
-            <w:tcW w:w="2943" w:type="dxa"/>
-          </w:tcPr>
-          <w:p>
-            <w:pPr>
-              <w:spacing w:line="480" w:lineRule="auto"/>
-              <w:rPr>
-                <w:rFonts w:ascii="Times New Roman" w:hAnsi="Times New Roman" w:cs="Times New Roman"/>
-              </w:rPr>
-            </w:pPr>
-          </w:p>
-        </w:tc>
-        <w:tc>
-          <w:tcPr>
-            <w:tcW w:w="1843" w:type="dxa"/>
-          </w:tcPr>
-          <w:p>
-            <w:pPr>
-              <w:spacing w:line="480" w:lineRule="auto"/>
-              <w:rPr>
-                <w:rFonts w:ascii="Times New Roman" w:hAnsi="Times New Roman" w:cs="Times New Roman"/>
-              </w:rPr>
-            </w:pPr>
-            <w:r>
-              <w:rPr>
-                <w:rFonts w:ascii="Times New Roman" w:hAnsi="Times New Roman" w:cs="Times New Roman"/>
-              </w:rPr>
-              <w:t>Environment (E)</w:t>
+            <w:tcW w:w="2660" w:type="dxa"/>
+          </w:tcPr>
+          <w:p>
+            <w:pPr>
+              <w:spacing w:line="480" w:lineRule="auto"/>
+              <w:rPr>
+                <w:rFonts w:ascii="Times New Roman" w:hAnsi="Times New Roman" w:cs="Times New Roman"/>
+              </w:rPr>
+            </w:pPr>
+          </w:p>
+        </w:tc>
+        <w:tc>
+          <w:tcPr>
+            <w:tcW w:w="2126" w:type="dxa"/>
+          </w:tcPr>
+          <w:p>
+            <w:pPr>
+              <w:spacing w:line="480" w:lineRule="auto"/>
+              <w:rPr>
+                <w:rFonts w:ascii="Times New Roman" w:hAnsi="Times New Roman" w:cs="Times New Roman"/>
+              </w:rPr>
+            </w:pPr>
+            <w:r>
+              <w:rPr>
+                <w:rFonts w:ascii="Times New Roman" w:hAnsi="Times New Roman" w:cs="Times New Roman"/>
+              </w:rPr>
+              <w:t>Wind exposure (E)</w:t>
             </w:r>
           </w:p>
         </w:tc>
@@ -4751,20 +4843,20 @@
       <w:tr>
         <w:tc>
           <w:tcPr>
-            <w:tcW w:w="2943" w:type="dxa"/>
-          </w:tcPr>
-          <w:p>
-            <w:pPr>
-              <w:spacing w:line="480" w:lineRule="auto"/>
-              <w:rPr>
-                <w:rFonts w:ascii="Times New Roman" w:hAnsi="Times New Roman" w:cs="Times New Roman"/>
-              </w:rPr>
-            </w:pPr>
-          </w:p>
-        </w:tc>
-        <w:tc>
-          <w:tcPr>
-            <w:tcW w:w="1843" w:type="dxa"/>
+            <w:tcW w:w="2660" w:type="dxa"/>
+          </w:tcPr>
+          <w:p>
+            <w:pPr>
+              <w:spacing w:line="480" w:lineRule="auto"/>
+              <w:rPr>
+                <w:rFonts w:ascii="Times New Roman" w:hAnsi="Times New Roman" w:cs="Times New Roman"/>
+              </w:rPr>
+            </w:pPr>
+          </w:p>
+        </w:tc>
+        <w:tc>
+          <w:tcPr>
+            <w:tcW w:w="2126" w:type="dxa"/>
           </w:tcPr>
           <w:p>
             <w:pPr>
@@ -4863,7 +4955,7 @@
       <w:tr>
         <w:tc>
           <w:tcPr>
-            <w:tcW w:w="2943" w:type="dxa"/>
+            <w:tcW w:w="2660" w:type="dxa"/>
           </w:tcPr>
           <w:p>
             <w:pPr>
@@ -4889,7 +4981,7 @@
         </w:tc>
         <w:tc>
           <w:tcPr>
-            <w:tcW w:w="1843" w:type="dxa"/>
+            <w:tcW w:w="2126" w:type="dxa"/>
           </w:tcPr>
           <w:p>
             <w:pPr>
@@ -4919,10 +5011,17 @@
           <w:p>
             <w:pPr>
               <w:spacing w:line="480" w:lineRule="auto"/>
-              <w:rPr>
-                <w:rFonts w:ascii="Times New Roman" w:hAnsi="Times New Roman" w:cs="Times New Roman"/>
-              </w:rPr>
-            </w:pPr>
+              <w:jc w:val="center"/>
+              <w:rPr>
+                <w:rFonts w:ascii="Times New Roman" w:hAnsi="Times New Roman" w:cs="Times New Roman"/>
+              </w:rPr>
+            </w:pPr>
+            <w:r>
+              <w:rPr>
+                <w:rFonts w:ascii="Times New Roman" w:hAnsi="Times New Roman" w:cs="Times New Roman"/>
+              </w:rPr>
+              <w:t>--</w:t>
+            </w:r>
           </w:p>
         </w:tc>
         <w:tc>
@@ -4932,10 +5031,17 @@
           <w:p>
             <w:pPr>
               <w:spacing w:line="480" w:lineRule="auto"/>
-              <w:rPr>
-                <w:rFonts w:ascii="Times New Roman" w:hAnsi="Times New Roman" w:cs="Times New Roman"/>
-              </w:rPr>
-            </w:pPr>
+              <w:jc w:val="center"/>
+              <w:rPr>
+                <w:rFonts w:ascii="Times New Roman" w:hAnsi="Times New Roman" w:cs="Times New Roman"/>
+              </w:rPr>
+            </w:pPr>
+            <w:r>
+              <w:rPr>
+                <w:rFonts w:ascii="Times New Roman" w:hAnsi="Times New Roman" w:cs="Times New Roman"/>
+              </w:rPr>
+              <w:t>--</w:t>
+            </w:r>
           </w:p>
         </w:tc>
         <w:tc>
@@ -4945,10 +5051,17 @@
           <w:p>
             <w:pPr>
               <w:spacing w:line="480" w:lineRule="auto"/>
-              <w:rPr>
-                <w:rFonts w:ascii="Times New Roman" w:hAnsi="Times New Roman" w:cs="Times New Roman"/>
-              </w:rPr>
-            </w:pPr>
+              <w:jc w:val="center"/>
+              <w:rPr>
+                <w:rFonts w:ascii="Times New Roman" w:hAnsi="Times New Roman" w:cs="Times New Roman"/>
+              </w:rPr>
+            </w:pPr>
+            <w:r>
+              <w:rPr>
+                <w:rFonts w:ascii="Times New Roman" w:hAnsi="Times New Roman" w:cs="Times New Roman"/>
+              </w:rPr>
+              <w:t>--</w:t>
+            </w:r>
           </w:p>
         </w:tc>
         <w:tc>
@@ -4963,12 +5076,6 @@
                 <w:rFonts w:ascii="Times New Roman" w:hAnsi="Times New Roman" w:cs="Times New Roman"/>
               </w:rPr>
             </w:pPr>
-            <w:r>
-              <w:rPr>
-                <w:rFonts w:ascii="Times New Roman" w:hAnsi="Times New Roman" w:cs="Times New Roman"/>
-              </w:rPr>
-              <w:t>--</w:t>
-            </w:r>
           </w:p>
         </w:tc>
         <w:tc>
@@ -4983,12 +5090,6 @@
                 <w:rFonts w:ascii="Times New Roman" w:hAnsi="Times New Roman" w:cs="Times New Roman"/>
               </w:rPr>
             </w:pPr>
-            <w:r>
-              <w:rPr>
-                <w:rFonts w:ascii="Times New Roman" w:hAnsi="Times New Roman" w:cs="Times New Roman"/>
-              </w:rPr>
-              <w:t>--</w:t>
-            </w:r>
           </w:p>
         </w:tc>
         <w:tc>
@@ -5003,45 +5104,39 @@
                 <w:rFonts w:ascii="Times New Roman" w:hAnsi="Times New Roman" w:cs="Times New Roman"/>
               </w:rPr>
             </w:pPr>
-            <w:r>
-              <w:rPr>
-                <w:rFonts w:ascii="Times New Roman" w:hAnsi="Times New Roman" w:cs="Times New Roman"/>
-              </w:rPr>
-              <w:t>--</w:t>
-            </w:r>
           </w:p>
         </w:tc>
       </w:tr>
       <w:tr>
         <w:tc>
           <w:tcPr>
-            <w:tcW w:w="2943" w:type="dxa"/>
-          </w:tcPr>
-          <w:p>
-            <w:pPr>
-              <w:spacing w:line="480" w:lineRule="auto"/>
-              <w:rPr>
-                <w:rFonts w:ascii="Times New Roman" w:hAnsi="Times New Roman" w:cs="Times New Roman"/>
-              </w:rPr>
-            </w:pPr>
-          </w:p>
-        </w:tc>
-        <w:tc>
-          <w:tcPr>
-            <w:tcW w:w="1843" w:type="dxa"/>
-          </w:tcPr>
-          <w:p>
-            <w:pPr>
-              <w:spacing w:line="480" w:lineRule="auto"/>
-              <w:rPr>
-                <w:rFonts w:ascii="Times New Roman" w:hAnsi="Times New Roman" w:cs="Times New Roman"/>
-              </w:rPr>
-            </w:pPr>
-            <w:r>
-              <w:rPr>
-                <w:rFonts w:ascii="Times New Roman" w:hAnsi="Times New Roman" w:cs="Times New Roman"/>
-              </w:rPr>
-              <w:t>Environment (E)</w:t>
+            <w:tcW w:w="2660" w:type="dxa"/>
+          </w:tcPr>
+          <w:p>
+            <w:pPr>
+              <w:spacing w:line="480" w:lineRule="auto"/>
+              <w:rPr>
+                <w:rFonts w:ascii="Times New Roman" w:hAnsi="Times New Roman" w:cs="Times New Roman"/>
+              </w:rPr>
+            </w:pPr>
+          </w:p>
+        </w:tc>
+        <w:tc>
+          <w:tcPr>
+            <w:tcW w:w="2126" w:type="dxa"/>
+          </w:tcPr>
+          <w:p>
+            <w:pPr>
+              <w:spacing w:line="480" w:lineRule="auto"/>
+              <w:rPr>
+                <w:rFonts w:ascii="Times New Roman" w:hAnsi="Times New Roman" w:cs="Times New Roman"/>
+              </w:rPr>
+            </w:pPr>
+            <w:r>
+              <w:rPr>
+                <w:rFonts w:ascii="Times New Roman" w:hAnsi="Times New Roman" w:cs="Times New Roman"/>
+              </w:rPr>
+              <w:t>Wind exposure (E)</w:t>
             </w:r>
           </w:p>
         </w:tc>
@@ -5052,10 +5147,17 @@
           <w:p>
             <w:pPr>
               <w:spacing w:line="480" w:lineRule="auto"/>
-              <w:rPr>
-                <w:rFonts w:ascii="Times New Roman" w:hAnsi="Times New Roman" w:cs="Times New Roman"/>
-              </w:rPr>
-            </w:pPr>
+              <w:jc w:val="center"/>
+              <w:rPr>
+                <w:rFonts w:ascii="Times New Roman" w:hAnsi="Times New Roman" w:cs="Times New Roman"/>
+              </w:rPr>
+            </w:pPr>
+            <w:r>
+              <w:rPr>
+                <w:rFonts w:ascii="Times New Roman" w:hAnsi="Times New Roman" w:cs="Times New Roman"/>
+              </w:rPr>
+              <w:t>--</w:t>
+            </w:r>
           </w:p>
         </w:tc>
         <w:tc>
@@ -5065,10 +5167,17 @@
           <w:p>
             <w:pPr>
               <w:spacing w:line="480" w:lineRule="auto"/>
-              <w:rPr>
-                <w:rFonts w:ascii="Times New Roman" w:hAnsi="Times New Roman" w:cs="Times New Roman"/>
-              </w:rPr>
-            </w:pPr>
+              <w:jc w:val="center"/>
+              <w:rPr>
+                <w:rFonts w:ascii="Times New Roman" w:hAnsi="Times New Roman" w:cs="Times New Roman"/>
+              </w:rPr>
+            </w:pPr>
+            <w:r>
+              <w:rPr>
+                <w:rFonts w:ascii="Times New Roman" w:hAnsi="Times New Roman" w:cs="Times New Roman"/>
+              </w:rPr>
+              <w:t>--</w:t>
+            </w:r>
           </w:p>
         </w:tc>
         <w:tc>
@@ -5078,10 +5187,17 @@
           <w:p>
             <w:pPr>
               <w:spacing w:line="480" w:lineRule="auto"/>
-              <w:rPr>
-                <w:rFonts w:ascii="Times New Roman" w:hAnsi="Times New Roman" w:cs="Times New Roman"/>
-              </w:rPr>
-            </w:pPr>
+              <w:jc w:val="center"/>
+              <w:rPr>
+                <w:rFonts w:ascii="Times New Roman" w:hAnsi="Times New Roman" w:cs="Times New Roman"/>
+              </w:rPr>
+            </w:pPr>
+            <w:r>
+              <w:rPr>
+                <w:rFonts w:ascii="Times New Roman" w:hAnsi="Times New Roman" w:cs="Times New Roman"/>
+              </w:rPr>
+              <w:t>--</w:t>
+            </w:r>
           </w:p>
         </w:tc>
         <w:tc>
@@ -5096,12 +5212,6 @@
                 <w:rFonts w:ascii="Times New Roman" w:hAnsi="Times New Roman" w:cs="Times New Roman"/>
               </w:rPr>
             </w:pPr>
-            <w:r>
-              <w:rPr>
-                <w:rFonts w:ascii="Times New Roman" w:hAnsi="Times New Roman" w:cs="Times New Roman"/>
-              </w:rPr>
-              <w:t>--</w:t>
-            </w:r>
           </w:p>
         </w:tc>
         <w:tc>
@@ -5116,12 +5226,6 @@
                 <w:rFonts w:ascii="Times New Roman" w:hAnsi="Times New Roman" w:cs="Times New Roman"/>
               </w:rPr>
             </w:pPr>
-            <w:r>
-              <w:rPr>
-                <w:rFonts w:ascii="Times New Roman" w:hAnsi="Times New Roman" w:cs="Times New Roman"/>
-              </w:rPr>
-              <w:t>--</w:t>
-            </w:r>
           </w:p>
         </w:tc>
         <w:tc>
@@ -5131,37 +5235,30 @@
           <w:p>
             <w:pPr>
               <w:spacing w:line="480" w:lineRule="auto"/>
-              <w:jc w:val="center"/>
-              <w:rPr>
-                <w:rFonts w:ascii="Times New Roman" w:hAnsi="Times New Roman" w:cs="Times New Roman"/>
-              </w:rPr>
-            </w:pPr>
-            <w:r>
-              <w:rPr>
-                <w:rFonts w:ascii="Times New Roman" w:hAnsi="Times New Roman" w:cs="Times New Roman"/>
-              </w:rPr>
-              <w:t>--</w:t>
-            </w:r>
+              <w:rPr>
+                <w:rFonts w:ascii="Times New Roman" w:hAnsi="Times New Roman" w:cs="Times New Roman"/>
+              </w:rPr>
+            </w:pPr>
           </w:p>
         </w:tc>
       </w:tr>
       <w:tr>
         <w:tc>
           <w:tcPr>
-            <w:tcW w:w="2943" w:type="dxa"/>
-          </w:tcPr>
-          <w:p>
-            <w:pPr>
-              <w:spacing w:line="480" w:lineRule="auto"/>
-              <w:rPr>
-                <w:rFonts w:ascii="Times New Roman" w:hAnsi="Times New Roman" w:cs="Times New Roman"/>
-              </w:rPr>
-            </w:pPr>
-          </w:p>
-        </w:tc>
-        <w:tc>
-          <w:tcPr>
-            <w:tcW w:w="1843" w:type="dxa"/>
+            <w:tcW w:w="2660" w:type="dxa"/>
+          </w:tcPr>
+          <w:p>
+            <w:pPr>
+              <w:spacing w:line="480" w:lineRule="auto"/>
+              <w:rPr>
+                <w:rFonts w:ascii="Times New Roman" w:hAnsi="Times New Roman" w:cs="Times New Roman"/>
+              </w:rPr>
+            </w:pPr>
+          </w:p>
+        </w:tc>
+        <w:tc>
+          <w:tcPr>
+            <w:tcW w:w="2126" w:type="dxa"/>
           </w:tcPr>
           <w:p>
             <w:pPr>
@@ -5185,10 +5282,17 @@
           <w:p>
             <w:pPr>
               <w:spacing w:line="480" w:lineRule="auto"/>
-              <w:rPr>
-                <w:rFonts w:ascii="Times New Roman" w:hAnsi="Times New Roman" w:cs="Times New Roman"/>
-              </w:rPr>
-            </w:pPr>
+              <w:jc w:val="center"/>
+              <w:rPr>
+                <w:rFonts w:ascii="Times New Roman" w:hAnsi="Times New Roman" w:cs="Times New Roman"/>
+              </w:rPr>
+            </w:pPr>
+            <w:r>
+              <w:rPr>
+                <w:rFonts w:ascii="Times New Roman" w:hAnsi="Times New Roman" w:cs="Times New Roman"/>
+              </w:rPr>
+              <w:t>--</w:t>
+            </w:r>
           </w:p>
         </w:tc>
         <w:tc>
@@ -5198,10 +5302,17 @@
           <w:p>
             <w:pPr>
               <w:spacing w:line="480" w:lineRule="auto"/>
-              <w:rPr>
-                <w:rFonts w:ascii="Times New Roman" w:hAnsi="Times New Roman" w:cs="Times New Roman"/>
-              </w:rPr>
-            </w:pPr>
+              <w:jc w:val="center"/>
+              <w:rPr>
+                <w:rFonts w:ascii="Times New Roman" w:hAnsi="Times New Roman" w:cs="Times New Roman"/>
+              </w:rPr>
+            </w:pPr>
+            <w:r>
+              <w:rPr>
+                <w:rFonts w:ascii="Times New Roman" w:hAnsi="Times New Roman" w:cs="Times New Roman"/>
+              </w:rPr>
+              <w:t>--</w:t>
+            </w:r>
           </w:p>
         </w:tc>
         <w:tc>
@@ -5211,10 +5322,17 @@
           <w:p>
             <w:pPr>
               <w:spacing w:line="480" w:lineRule="auto"/>
-              <w:rPr>
-                <w:rFonts w:ascii="Times New Roman" w:hAnsi="Times New Roman" w:cs="Times New Roman"/>
-              </w:rPr>
-            </w:pPr>
+              <w:jc w:val="center"/>
+              <w:rPr>
+                <w:rFonts w:ascii="Times New Roman" w:hAnsi="Times New Roman" w:cs="Times New Roman"/>
+              </w:rPr>
+            </w:pPr>
+            <w:r>
+              <w:rPr>
+                <w:rFonts w:ascii="Times New Roman" w:hAnsi="Times New Roman" w:cs="Times New Roman"/>
+              </w:rPr>
+              <w:t>--</w:t>
+            </w:r>
           </w:p>
         </w:tc>
         <w:tc>
@@ -5229,12 +5347,6 @@
                 <w:rFonts w:ascii="Times New Roman" w:hAnsi="Times New Roman" w:cs="Times New Roman"/>
               </w:rPr>
             </w:pPr>
-            <w:r>
-              <w:rPr>
-                <w:rFonts w:ascii="Times New Roman" w:hAnsi="Times New Roman" w:cs="Times New Roman"/>
-              </w:rPr>
-              <w:t>--</w:t>
-            </w:r>
           </w:p>
         </w:tc>
         <w:tc>
@@ -5249,12 +5361,6 @@
                 <w:rFonts w:ascii="Times New Roman" w:hAnsi="Times New Roman" w:cs="Times New Roman"/>
               </w:rPr>
             </w:pPr>
-            <w:r>
-              <w:rPr>
-                <w:rFonts w:ascii="Times New Roman" w:hAnsi="Times New Roman" w:cs="Times New Roman"/>
-              </w:rPr>
-              <w:t>--</w:t>
-            </w:r>
           </w:p>
         </w:tc>
         <w:tc>
@@ -5269,19 +5375,13 @@
                 <w:rFonts w:ascii="Times New Roman" w:hAnsi="Times New Roman" w:cs="Times New Roman"/>
               </w:rPr>
             </w:pPr>
-            <w:r>
-              <w:rPr>
-                <w:rFonts w:ascii="Times New Roman" w:hAnsi="Times New Roman" w:cs="Times New Roman"/>
-              </w:rPr>
-              <w:t>--</w:t>
-            </w:r>
           </w:p>
         </w:tc>
       </w:tr>
       <w:tr>
         <w:tc>
           <w:tcPr>
-            <w:tcW w:w="2943" w:type="dxa"/>
+            <w:tcW w:w="2660" w:type="dxa"/>
           </w:tcPr>
           <w:p>
             <w:pPr>
@@ -5299,7 +5399,7 @@
         </w:tc>
         <w:tc>
           <w:tcPr>
-            <w:tcW w:w="1843" w:type="dxa"/>
+            <w:tcW w:w="2126" w:type="dxa"/>
           </w:tcPr>
           <w:p>
             <w:pPr>
@@ -5329,10 +5429,17 @@
           <w:p>
             <w:pPr>
               <w:spacing w:line="480" w:lineRule="auto"/>
-              <w:rPr>
-                <w:rFonts w:ascii="Times New Roman" w:hAnsi="Times New Roman" w:cs="Times New Roman"/>
-              </w:rPr>
-            </w:pPr>
+              <w:jc w:val="center"/>
+              <w:rPr>
+                <w:rFonts w:ascii="Times New Roman" w:hAnsi="Times New Roman" w:cs="Times New Roman"/>
+              </w:rPr>
+            </w:pPr>
+            <w:r>
+              <w:rPr>
+                <w:rFonts w:ascii="Times New Roman" w:hAnsi="Times New Roman" w:cs="Times New Roman"/>
+              </w:rPr>
+              <w:t>--</w:t>
+            </w:r>
           </w:p>
         </w:tc>
         <w:tc>
@@ -5342,10 +5449,17 @@
           <w:p>
             <w:pPr>
               <w:spacing w:line="480" w:lineRule="auto"/>
-              <w:rPr>
-                <w:rFonts w:ascii="Times New Roman" w:hAnsi="Times New Roman" w:cs="Times New Roman"/>
-              </w:rPr>
-            </w:pPr>
+              <w:jc w:val="center"/>
+              <w:rPr>
+                <w:rFonts w:ascii="Times New Roman" w:hAnsi="Times New Roman" w:cs="Times New Roman"/>
+              </w:rPr>
+            </w:pPr>
+            <w:r>
+              <w:rPr>
+                <w:rFonts w:ascii="Times New Roman" w:hAnsi="Times New Roman" w:cs="Times New Roman"/>
+              </w:rPr>
+              <w:t>--</w:t>
+            </w:r>
           </w:p>
         </w:tc>
         <w:tc>
@@ -5355,10 +5469,17 @@
           <w:p>
             <w:pPr>
               <w:spacing w:line="480" w:lineRule="auto"/>
-              <w:rPr>
-                <w:rFonts w:ascii="Times New Roman" w:hAnsi="Times New Roman" w:cs="Times New Roman"/>
-              </w:rPr>
-            </w:pPr>
+              <w:jc w:val="center"/>
+              <w:rPr>
+                <w:rFonts w:ascii="Times New Roman" w:hAnsi="Times New Roman" w:cs="Times New Roman"/>
+              </w:rPr>
+            </w:pPr>
+            <w:r>
+              <w:rPr>
+                <w:rFonts w:ascii="Times New Roman" w:hAnsi="Times New Roman" w:cs="Times New Roman"/>
+              </w:rPr>
+              <w:t>--</w:t>
+            </w:r>
           </w:p>
         </w:tc>
         <w:tc>
@@ -5373,12 +5494,6 @@
                 <w:rFonts w:ascii="Times New Roman" w:hAnsi="Times New Roman" w:cs="Times New Roman"/>
               </w:rPr>
             </w:pPr>
-            <w:r>
-              <w:rPr>
-                <w:rFonts w:ascii="Times New Roman" w:hAnsi="Times New Roman" w:cs="Times New Roman"/>
-              </w:rPr>
-              <w:t>--</w:t>
-            </w:r>
           </w:p>
         </w:tc>
         <w:tc>
@@ -5393,12 +5508,6 @@
                 <w:rFonts w:ascii="Times New Roman" w:hAnsi="Times New Roman" w:cs="Times New Roman"/>
               </w:rPr>
             </w:pPr>
-            <w:r>
-              <w:rPr>
-                <w:rFonts w:ascii="Times New Roman" w:hAnsi="Times New Roman" w:cs="Times New Roman"/>
-              </w:rPr>
-              <w:t>--</w:t>
-            </w:r>
           </w:p>
         </w:tc>
         <w:tc>
@@ -5413,45 +5522,39 @@
                 <w:rFonts w:ascii="Times New Roman" w:hAnsi="Times New Roman" w:cs="Times New Roman"/>
               </w:rPr>
             </w:pPr>
-            <w:r>
-              <w:rPr>
-                <w:rFonts w:ascii="Times New Roman" w:hAnsi="Times New Roman" w:cs="Times New Roman"/>
-              </w:rPr>
-              <w:t>--</w:t>
-            </w:r>
           </w:p>
         </w:tc>
       </w:tr>
       <w:tr>
         <w:tc>
           <w:tcPr>
-            <w:tcW w:w="2943" w:type="dxa"/>
-          </w:tcPr>
-          <w:p>
-            <w:pPr>
-              <w:spacing w:line="480" w:lineRule="auto"/>
-              <w:rPr>
-                <w:rFonts w:ascii="Times New Roman" w:hAnsi="Times New Roman" w:cs="Times New Roman"/>
-              </w:rPr>
-            </w:pPr>
-          </w:p>
-        </w:tc>
-        <w:tc>
-          <w:tcPr>
-            <w:tcW w:w="1843" w:type="dxa"/>
-          </w:tcPr>
-          <w:p>
-            <w:pPr>
-              <w:spacing w:line="480" w:lineRule="auto"/>
-              <w:rPr>
-                <w:rFonts w:ascii="Times New Roman" w:hAnsi="Times New Roman" w:cs="Times New Roman"/>
-              </w:rPr>
-            </w:pPr>
-            <w:r>
-              <w:rPr>
-                <w:rFonts w:ascii="Times New Roman" w:hAnsi="Times New Roman" w:cs="Times New Roman"/>
-              </w:rPr>
-              <w:t>Environment (E)</w:t>
+            <w:tcW w:w="2660" w:type="dxa"/>
+          </w:tcPr>
+          <w:p>
+            <w:pPr>
+              <w:spacing w:line="480" w:lineRule="auto"/>
+              <w:rPr>
+                <w:rFonts w:ascii="Times New Roman" w:hAnsi="Times New Roman" w:cs="Times New Roman"/>
+              </w:rPr>
+            </w:pPr>
+          </w:p>
+        </w:tc>
+        <w:tc>
+          <w:tcPr>
+            <w:tcW w:w="2126" w:type="dxa"/>
+          </w:tcPr>
+          <w:p>
+            <w:pPr>
+              <w:spacing w:line="480" w:lineRule="auto"/>
+              <w:rPr>
+                <w:rFonts w:ascii="Times New Roman" w:hAnsi="Times New Roman" w:cs="Times New Roman"/>
+              </w:rPr>
+            </w:pPr>
+            <w:r>
+              <w:rPr>
+                <w:rFonts w:ascii="Times New Roman" w:hAnsi="Times New Roman" w:cs="Times New Roman"/>
+              </w:rPr>
+              <w:t>Wind exposure (E)</w:t>
             </w:r>
           </w:p>
         </w:tc>
@@ -5462,10 +5565,17 @@
           <w:p>
             <w:pPr>
               <w:spacing w:line="480" w:lineRule="auto"/>
-              <w:rPr>
-                <w:rFonts w:ascii="Times New Roman" w:hAnsi="Times New Roman" w:cs="Times New Roman"/>
-              </w:rPr>
-            </w:pPr>
+              <w:jc w:val="center"/>
+              <w:rPr>
+                <w:rFonts w:ascii="Times New Roman" w:hAnsi="Times New Roman" w:cs="Times New Roman"/>
+              </w:rPr>
+            </w:pPr>
+            <w:r>
+              <w:rPr>
+                <w:rFonts w:ascii="Times New Roman" w:hAnsi="Times New Roman" w:cs="Times New Roman"/>
+              </w:rPr>
+              <w:t>--</w:t>
+            </w:r>
           </w:p>
         </w:tc>
         <w:tc>
@@ -5475,10 +5585,17 @@
           <w:p>
             <w:pPr>
               <w:spacing w:line="480" w:lineRule="auto"/>
-              <w:rPr>
-                <w:rFonts w:ascii="Times New Roman" w:hAnsi="Times New Roman" w:cs="Times New Roman"/>
-              </w:rPr>
-            </w:pPr>
+              <w:jc w:val="center"/>
+              <w:rPr>
+                <w:rFonts w:ascii="Times New Roman" w:hAnsi="Times New Roman" w:cs="Times New Roman"/>
+              </w:rPr>
+            </w:pPr>
+            <w:r>
+              <w:rPr>
+                <w:rFonts w:ascii="Times New Roman" w:hAnsi="Times New Roman" w:cs="Times New Roman"/>
+              </w:rPr>
+              <w:t>--</w:t>
+            </w:r>
           </w:p>
         </w:tc>
         <w:tc>
@@ -5488,10 +5605,17 @@
           <w:p>
             <w:pPr>
               <w:spacing w:line="480" w:lineRule="auto"/>
-              <w:rPr>
-                <w:rFonts w:ascii="Times New Roman" w:hAnsi="Times New Roman" w:cs="Times New Roman"/>
-              </w:rPr>
-            </w:pPr>
+              <w:jc w:val="center"/>
+              <w:rPr>
+                <w:rFonts w:ascii="Times New Roman" w:hAnsi="Times New Roman" w:cs="Times New Roman"/>
+              </w:rPr>
+            </w:pPr>
+            <w:r>
+              <w:rPr>
+                <w:rFonts w:ascii="Times New Roman" w:hAnsi="Times New Roman" w:cs="Times New Roman"/>
+              </w:rPr>
+              <w:t>--</w:t>
+            </w:r>
           </w:p>
         </w:tc>
         <w:tc>
@@ -5506,12 +5630,6 @@
                 <w:rFonts w:ascii="Times New Roman" w:hAnsi="Times New Roman" w:cs="Times New Roman"/>
               </w:rPr>
             </w:pPr>
-            <w:r>
-              <w:rPr>
-                <w:rFonts w:ascii="Times New Roman" w:hAnsi="Times New Roman" w:cs="Times New Roman"/>
-              </w:rPr>
-              <w:t>--</w:t>
-            </w:r>
           </w:p>
         </w:tc>
         <w:tc>
@@ -5526,12 +5644,6 @@
                 <w:rFonts w:ascii="Times New Roman" w:hAnsi="Times New Roman" w:cs="Times New Roman"/>
               </w:rPr>
             </w:pPr>
-            <w:r>
-              <w:rPr>
-                <w:rFonts w:ascii="Times New Roman" w:hAnsi="Times New Roman" w:cs="Times New Roman"/>
-              </w:rPr>
-              <w:t>--</w:t>
-            </w:r>
           </w:p>
         </w:tc>
         <w:tc>
@@ -5546,32 +5658,26 @@
                 <w:rFonts w:ascii="Times New Roman" w:hAnsi="Times New Roman" w:cs="Times New Roman"/>
               </w:rPr>
             </w:pPr>
-            <w:r>
-              <w:rPr>
-                <w:rFonts w:ascii="Times New Roman" w:hAnsi="Times New Roman" w:cs="Times New Roman"/>
-              </w:rPr>
-              <w:t>--</w:t>
-            </w:r>
           </w:p>
         </w:tc>
       </w:tr>
       <w:tr>
         <w:tc>
           <w:tcPr>
-            <w:tcW w:w="2943" w:type="dxa"/>
-          </w:tcPr>
-          <w:p>
-            <w:pPr>
-              <w:spacing w:line="480" w:lineRule="auto"/>
-              <w:rPr>
-                <w:rFonts w:ascii="Times New Roman" w:hAnsi="Times New Roman" w:cs="Times New Roman"/>
-              </w:rPr>
-            </w:pPr>
-          </w:p>
-        </w:tc>
-        <w:tc>
-          <w:tcPr>
-            <w:tcW w:w="1843" w:type="dxa"/>
+            <w:tcW w:w="2660" w:type="dxa"/>
+          </w:tcPr>
+          <w:p>
+            <w:pPr>
+              <w:spacing w:line="480" w:lineRule="auto"/>
+              <w:rPr>
+                <w:rFonts w:ascii="Times New Roman" w:hAnsi="Times New Roman" w:cs="Times New Roman"/>
+              </w:rPr>
+            </w:pPr>
+          </w:p>
+        </w:tc>
+        <w:tc>
+          <w:tcPr>
+            <w:tcW w:w="2126" w:type="dxa"/>
           </w:tcPr>
           <w:p>
             <w:pPr>
@@ -5595,10 +5701,17 @@
           <w:p>
             <w:pPr>
               <w:spacing w:line="480" w:lineRule="auto"/>
-              <w:rPr>
-                <w:rFonts w:ascii="Times New Roman" w:hAnsi="Times New Roman" w:cs="Times New Roman"/>
-              </w:rPr>
-            </w:pPr>
+              <w:jc w:val="center"/>
+              <w:rPr>
+                <w:rFonts w:ascii="Times New Roman" w:hAnsi="Times New Roman" w:cs="Times New Roman"/>
+              </w:rPr>
+            </w:pPr>
+            <w:r>
+              <w:rPr>
+                <w:rFonts w:ascii="Times New Roman" w:hAnsi="Times New Roman" w:cs="Times New Roman"/>
+              </w:rPr>
+              <w:t>--</w:t>
+            </w:r>
           </w:p>
         </w:tc>
         <w:tc>
@@ -5608,10 +5721,17 @@
           <w:p>
             <w:pPr>
               <w:spacing w:line="480" w:lineRule="auto"/>
-              <w:rPr>
-                <w:rFonts w:ascii="Times New Roman" w:hAnsi="Times New Roman" w:cs="Times New Roman"/>
-              </w:rPr>
-            </w:pPr>
+              <w:jc w:val="center"/>
+              <w:rPr>
+                <w:rFonts w:ascii="Times New Roman" w:hAnsi="Times New Roman" w:cs="Times New Roman"/>
+              </w:rPr>
+            </w:pPr>
+            <w:r>
+              <w:rPr>
+                <w:rFonts w:ascii="Times New Roman" w:hAnsi="Times New Roman" w:cs="Times New Roman"/>
+              </w:rPr>
+              <w:t>--</w:t>
+            </w:r>
           </w:p>
         </w:tc>
         <w:tc>
@@ -5621,10 +5741,17 @@
           <w:p>
             <w:pPr>
               <w:spacing w:line="480" w:lineRule="auto"/>
-              <w:rPr>
-                <w:rFonts w:ascii="Times New Roman" w:hAnsi="Times New Roman" w:cs="Times New Roman"/>
-              </w:rPr>
-            </w:pPr>
+              <w:jc w:val="center"/>
+              <w:rPr>
+                <w:rFonts w:ascii="Times New Roman" w:hAnsi="Times New Roman" w:cs="Times New Roman"/>
+              </w:rPr>
+            </w:pPr>
+            <w:r>
+              <w:rPr>
+                <w:rFonts w:ascii="Times New Roman" w:hAnsi="Times New Roman" w:cs="Times New Roman"/>
+              </w:rPr>
+              <w:t>--</w:t>
+            </w:r>
           </w:p>
         </w:tc>
         <w:tc>
@@ -5639,12 +5766,6 @@
                 <w:rFonts w:ascii="Times New Roman" w:hAnsi="Times New Roman" w:cs="Times New Roman"/>
               </w:rPr>
             </w:pPr>
-            <w:r>
-              <w:rPr>
-                <w:rFonts w:ascii="Times New Roman" w:hAnsi="Times New Roman" w:cs="Times New Roman"/>
-              </w:rPr>
-              <w:t>--</w:t>
-            </w:r>
           </w:p>
         </w:tc>
         <w:tc>
@@ -5659,12 +5780,6 @@
                 <w:rFonts w:ascii="Times New Roman" w:hAnsi="Times New Roman" w:cs="Times New Roman"/>
               </w:rPr>
             </w:pPr>
-            <w:r>
-              <w:rPr>
-                <w:rFonts w:ascii="Times New Roman" w:hAnsi="Times New Roman" w:cs="Times New Roman"/>
-              </w:rPr>
-              <w:t>--</w:t>
-            </w:r>
           </w:p>
         </w:tc>
         <w:tc>
@@ -5679,12 +5794,2270 @@
                 <w:rFonts w:ascii="Times New Roman" w:hAnsi="Times New Roman" w:cs="Times New Roman"/>
               </w:rPr>
             </w:pPr>
-            <w:r>
-              <w:rPr>
-                <w:rFonts w:ascii="Times New Roman" w:hAnsi="Times New Roman" w:cs="Times New Roman"/>
-              </w:rPr>
-              <w:t>--</w:t>
-            </w:r>
+          </w:p>
+        </w:tc>
+      </w:tr>
+    </w:tbl>
+    <w:p>
+      <w:pPr>
+        <w:spacing w:line="480" w:lineRule="auto"/>
+        <w:rPr>
+          <w:rFonts w:ascii="Times New Roman" w:hAnsi="Times New Roman" w:cs="Times New Roman"/>
+        </w:rPr>
+      </w:pPr>
+    </w:p>
+    <w:p>
+      <w:pPr>
+        <w:spacing w:line="480" w:lineRule="auto"/>
+        <w:rPr>
+          <w:rFonts w:ascii="Times New Roman" w:hAnsi="Times New Roman" w:cs="Times New Roman"/>
+        </w:rPr>
+      </w:pPr>
+      <w:r>
+        <w:rPr>
+          <w:rFonts w:ascii="Times New Roman" w:hAnsi="Times New Roman" w:cs="Times New Roman"/>
+          <w:b/>
+        </w:rPr>
+        <w:t xml:space="preserve">Table </w:t>
+      </w:r>
+      <w:r>
+        <w:rPr>
+          <w:rFonts w:ascii="Times New Roman" w:hAnsi="Times New Roman" w:cs="Times New Roman"/>
+          <w:b/>
+        </w:rPr>
+        <w:t>2</w:t>
+      </w:r>
+      <w:r>
+        <w:rPr>
+          <w:rFonts w:ascii="Times New Roman" w:hAnsi="Times New Roman" w:cs="Times New Roman"/>
+        </w:rPr>
+        <w:t xml:space="preserve">: Ant-aphid experiment: </w:t>
+      </w:r>
+      <w:proofErr w:type="spellStart"/>
+      <w:r>
+        <w:rPr>
+          <w:rFonts w:ascii="Times New Roman" w:hAnsi="Times New Roman" w:cs="Times New Roman"/>
+        </w:rPr>
+        <w:t>Permutational</w:t>
+      </w:r>
+      <w:proofErr w:type="spellEnd"/>
+      <w:r>
+        <w:rPr>
+          <w:rFonts w:ascii="Times New Roman" w:hAnsi="Times New Roman" w:cs="Times New Roman"/>
+        </w:rPr>
+        <w:t xml:space="preserve"> multivariate ANOVAs on willow phenotypes (plant architecture and leaf quality) and willow community responses (arthropods, </w:t>
+      </w:r>
+      <w:proofErr w:type="spellStart"/>
+      <w:r>
+        <w:rPr>
+          <w:rFonts w:ascii="Times New Roman" w:hAnsi="Times New Roman" w:cs="Times New Roman"/>
+        </w:rPr>
+        <w:t>mycorrhizal</w:t>
+      </w:r>
+      <w:proofErr w:type="spellEnd"/>
+      <w:r>
+        <w:rPr>
+          <w:rFonts w:ascii="Times New Roman" w:hAnsi="Times New Roman" w:cs="Times New Roman"/>
+        </w:rPr>
+        <w:t>, bacteria).</w:t>
+      </w:r>
+    </w:p>
+    <w:tbl>
+      <w:tblPr>
+        <w:tblStyle w:val="TableGrid"/>
+        <w:tblW w:w="0" w:type="auto"/>
+        <w:tblLayout w:type="fixed"/>
+        <w:tblLook w:val="04A0" w:firstRow="1" w:lastRow="0" w:firstColumn="1" w:lastColumn="0" w:noHBand="0" w:noVBand="1"/>
+      </w:tblPr>
+      <w:tblGrid>
+        <w:gridCol w:w="2376"/>
+        <w:gridCol w:w="3119"/>
+        <w:gridCol w:w="567"/>
+        <w:gridCol w:w="567"/>
+        <w:gridCol w:w="567"/>
+      </w:tblGrid>
+      <w:tr>
+        <w:tc>
+          <w:tcPr>
+            <w:tcW w:w="2376" w:type="dxa"/>
+          </w:tcPr>
+          <w:p>
+            <w:pPr>
+              <w:spacing w:line="480" w:lineRule="auto"/>
+              <w:rPr>
+                <w:rFonts w:ascii="Times New Roman" w:hAnsi="Times New Roman" w:cs="Times New Roman"/>
+              </w:rPr>
+            </w:pPr>
+          </w:p>
+        </w:tc>
+        <w:tc>
+          <w:tcPr>
+            <w:tcW w:w="3119" w:type="dxa"/>
+          </w:tcPr>
+          <w:p>
+            <w:pPr>
+              <w:spacing w:line="480" w:lineRule="auto"/>
+              <w:rPr>
+                <w:rFonts w:ascii="Times New Roman" w:hAnsi="Times New Roman" w:cs="Times New Roman"/>
+              </w:rPr>
+            </w:pPr>
+          </w:p>
+        </w:tc>
+        <w:tc>
+          <w:tcPr>
+            <w:tcW w:w="1701" w:type="dxa"/>
+            <w:gridSpan w:val="3"/>
+          </w:tcPr>
+          <w:p>
+            <w:pPr>
+              <w:spacing w:line="480" w:lineRule="auto"/>
+              <w:jc w:val="center"/>
+              <w:rPr>
+                <w:rFonts w:ascii="Times New Roman" w:hAnsi="Times New Roman" w:cs="Times New Roman"/>
+              </w:rPr>
+            </w:pPr>
+            <w:r>
+              <w:rPr>
+                <w:rFonts w:ascii="Times New Roman" w:hAnsi="Times New Roman" w:cs="Times New Roman"/>
+              </w:rPr>
+              <w:t>2012</w:t>
+            </w:r>
+          </w:p>
+        </w:tc>
+      </w:tr>
+      <w:tr>
+        <w:tc>
+          <w:tcPr>
+            <w:tcW w:w="2376" w:type="dxa"/>
+          </w:tcPr>
+          <w:p>
+            <w:pPr>
+              <w:spacing w:line="480" w:lineRule="auto"/>
+              <w:rPr>
+                <w:rFonts w:ascii="Times New Roman" w:hAnsi="Times New Roman" w:cs="Times New Roman"/>
+              </w:rPr>
+            </w:pPr>
+            <w:r>
+              <w:rPr>
+                <w:rFonts w:ascii="Times New Roman" w:hAnsi="Times New Roman" w:cs="Times New Roman"/>
+              </w:rPr>
+              <w:t>Response</w:t>
+            </w:r>
+          </w:p>
+        </w:tc>
+        <w:tc>
+          <w:tcPr>
+            <w:tcW w:w="3119" w:type="dxa"/>
+          </w:tcPr>
+          <w:p>
+            <w:pPr>
+              <w:spacing w:line="480" w:lineRule="auto"/>
+              <w:rPr>
+                <w:rFonts w:ascii="Times New Roman" w:hAnsi="Times New Roman" w:cs="Times New Roman"/>
+              </w:rPr>
+            </w:pPr>
+            <w:r>
+              <w:rPr>
+                <w:rFonts w:ascii="Times New Roman" w:hAnsi="Times New Roman" w:cs="Times New Roman"/>
+              </w:rPr>
+              <w:t>Treatment</w:t>
+            </w:r>
+          </w:p>
+        </w:tc>
+        <w:tc>
+          <w:tcPr>
+            <w:tcW w:w="567" w:type="dxa"/>
+          </w:tcPr>
+          <w:p>
+            <w:pPr>
+              <w:spacing w:line="480" w:lineRule="auto"/>
+              <w:jc w:val="center"/>
+              <w:rPr>
+                <w:rFonts w:ascii="Times New Roman" w:hAnsi="Times New Roman" w:cs="Times New Roman"/>
+                <w:i/>
+              </w:rPr>
+            </w:pPr>
+            <w:proofErr w:type="spellStart"/>
+            <w:proofErr w:type="gramStart"/>
+            <w:r>
+              <w:rPr>
+                <w:rFonts w:ascii="Times New Roman" w:hAnsi="Times New Roman" w:cs="Times New Roman"/>
+                <w:i/>
+              </w:rPr>
+              <w:t>df</w:t>
+            </w:r>
+            <w:proofErr w:type="spellEnd"/>
+            <w:proofErr w:type="gramEnd"/>
+          </w:p>
+        </w:tc>
+        <w:tc>
+          <w:tcPr>
+            <w:tcW w:w="567" w:type="dxa"/>
+          </w:tcPr>
+          <w:p>
+            <w:pPr>
+              <w:spacing w:line="480" w:lineRule="auto"/>
+              <w:jc w:val="center"/>
+              <w:rPr>
+                <w:rFonts w:ascii="Times New Roman" w:hAnsi="Times New Roman" w:cs="Times New Roman"/>
+                <w:i/>
+              </w:rPr>
+            </w:pPr>
+            <w:r>
+              <w:rPr>
+                <w:rFonts w:ascii="Times New Roman" w:hAnsi="Times New Roman" w:cs="Times New Roman"/>
+                <w:i/>
+              </w:rPr>
+              <w:t>F</w:t>
+            </w:r>
+          </w:p>
+        </w:tc>
+        <w:tc>
+          <w:tcPr>
+            <w:tcW w:w="567" w:type="dxa"/>
+          </w:tcPr>
+          <w:p>
+            <w:pPr>
+              <w:spacing w:line="480" w:lineRule="auto"/>
+              <w:jc w:val="center"/>
+              <w:rPr>
+                <w:rFonts w:ascii="Times New Roman" w:hAnsi="Times New Roman" w:cs="Times New Roman"/>
+                <w:i/>
+              </w:rPr>
+            </w:pPr>
+            <w:r>
+              <w:rPr>
+                <w:rFonts w:ascii="Times New Roman" w:hAnsi="Times New Roman" w:cs="Times New Roman"/>
+                <w:i/>
+              </w:rPr>
+              <w:t>P</w:t>
+            </w:r>
+          </w:p>
+        </w:tc>
+      </w:tr>
+      <w:tr>
+        <w:tc>
+          <w:tcPr>
+            <w:tcW w:w="2376" w:type="dxa"/>
+          </w:tcPr>
+          <w:p>
+            <w:pPr>
+              <w:rPr>
+                <w:rFonts w:ascii="Times New Roman" w:hAnsi="Times New Roman" w:cs="Times New Roman"/>
+              </w:rPr>
+            </w:pPr>
+            <w:r>
+              <w:rPr>
+                <w:rFonts w:ascii="Times New Roman" w:hAnsi="Times New Roman" w:cs="Times New Roman"/>
+              </w:rPr>
+              <w:t>Plant architecture</w:t>
+            </w:r>
+          </w:p>
+        </w:tc>
+        <w:tc>
+          <w:tcPr>
+            <w:tcW w:w="3119" w:type="dxa"/>
+          </w:tcPr>
+          <w:p>
+            <w:pPr>
+              <w:spacing w:line="480" w:lineRule="auto"/>
+              <w:rPr>
+                <w:rFonts w:ascii="Times New Roman" w:hAnsi="Times New Roman" w:cs="Times New Roman"/>
+              </w:rPr>
+            </w:pPr>
+            <w:r>
+              <w:rPr>
+                <w:rFonts w:ascii="Times New Roman" w:hAnsi="Times New Roman" w:cs="Times New Roman"/>
+              </w:rPr>
+              <w:t>Genotype</w:t>
+            </w:r>
+            <w:r>
+              <w:rPr>
+                <w:rFonts w:ascii="Times New Roman" w:hAnsi="Times New Roman" w:cs="Times New Roman"/>
+              </w:rPr>
+              <w:t xml:space="preserve"> (G)</w:t>
+            </w:r>
+          </w:p>
+        </w:tc>
+        <w:tc>
+          <w:tcPr>
+            <w:tcW w:w="567" w:type="dxa"/>
+          </w:tcPr>
+          <w:p>
+            <w:pPr>
+              <w:spacing w:line="480" w:lineRule="auto"/>
+              <w:rPr>
+                <w:rFonts w:ascii="Times New Roman" w:hAnsi="Times New Roman" w:cs="Times New Roman"/>
+              </w:rPr>
+            </w:pPr>
+          </w:p>
+        </w:tc>
+        <w:tc>
+          <w:tcPr>
+            <w:tcW w:w="567" w:type="dxa"/>
+          </w:tcPr>
+          <w:p>
+            <w:pPr>
+              <w:spacing w:line="480" w:lineRule="auto"/>
+              <w:rPr>
+                <w:rFonts w:ascii="Times New Roman" w:hAnsi="Times New Roman" w:cs="Times New Roman"/>
+              </w:rPr>
+            </w:pPr>
+          </w:p>
+        </w:tc>
+        <w:tc>
+          <w:tcPr>
+            <w:tcW w:w="567" w:type="dxa"/>
+          </w:tcPr>
+          <w:p>
+            <w:pPr>
+              <w:spacing w:line="480" w:lineRule="auto"/>
+              <w:rPr>
+                <w:rFonts w:ascii="Times New Roman" w:hAnsi="Times New Roman" w:cs="Times New Roman"/>
+              </w:rPr>
+            </w:pPr>
+          </w:p>
+        </w:tc>
+      </w:tr>
+      <w:tr>
+        <w:tc>
+          <w:tcPr>
+            <w:tcW w:w="2376" w:type="dxa"/>
+          </w:tcPr>
+          <w:p>
+            <w:pPr>
+              <w:spacing w:line="480" w:lineRule="auto"/>
+              <w:rPr>
+                <w:rFonts w:ascii="Times New Roman" w:hAnsi="Times New Roman" w:cs="Times New Roman"/>
+              </w:rPr>
+            </w:pPr>
+          </w:p>
+        </w:tc>
+        <w:tc>
+          <w:tcPr>
+            <w:tcW w:w="3119" w:type="dxa"/>
+          </w:tcPr>
+          <w:p>
+            <w:pPr>
+              <w:spacing w:line="480" w:lineRule="auto"/>
+              <w:rPr>
+                <w:rFonts w:ascii="Times New Roman" w:hAnsi="Times New Roman" w:cs="Times New Roman"/>
+              </w:rPr>
+            </w:pPr>
+            <w:r>
+              <w:rPr>
+                <w:rFonts w:ascii="Times New Roman" w:hAnsi="Times New Roman" w:cs="Times New Roman"/>
+              </w:rPr>
+              <w:t>Aphids</w:t>
+            </w:r>
+            <w:r>
+              <w:rPr>
+                <w:rFonts w:ascii="Times New Roman" w:hAnsi="Times New Roman" w:cs="Times New Roman"/>
+              </w:rPr>
+              <w:t xml:space="preserve"> (</w:t>
+            </w:r>
+            <w:proofErr w:type="spellStart"/>
+            <w:r>
+              <w:rPr>
+                <w:rFonts w:ascii="Times New Roman" w:hAnsi="Times New Roman" w:cs="Times New Roman"/>
+              </w:rPr>
+              <w:t>E</w:t>
+            </w:r>
+            <w:r>
+              <w:rPr>
+                <w:rFonts w:ascii="Times New Roman" w:hAnsi="Times New Roman" w:cs="Times New Roman"/>
+                <w:vertAlign w:val="subscript"/>
+              </w:rPr>
+              <w:t>aphid</w:t>
+            </w:r>
+            <w:proofErr w:type="spellEnd"/>
+            <w:r>
+              <w:rPr>
+                <w:rFonts w:ascii="Times New Roman" w:hAnsi="Times New Roman" w:cs="Times New Roman"/>
+              </w:rPr>
+              <w:t>)</w:t>
+            </w:r>
+          </w:p>
+        </w:tc>
+        <w:tc>
+          <w:tcPr>
+            <w:tcW w:w="567" w:type="dxa"/>
+          </w:tcPr>
+          <w:p>
+            <w:pPr>
+              <w:spacing w:line="480" w:lineRule="auto"/>
+              <w:rPr>
+                <w:rFonts w:ascii="Times New Roman" w:hAnsi="Times New Roman" w:cs="Times New Roman"/>
+              </w:rPr>
+            </w:pPr>
+          </w:p>
+        </w:tc>
+        <w:tc>
+          <w:tcPr>
+            <w:tcW w:w="567" w:type="dxa"/>
+          </w:tcPr>
+          <w:p>
+            <w:pPr>
+              <w:spacing w:line="480" w:lineRule="auto"/>
+              <w:rPr>
+                <w:rFonts w:ascii="Times New Roman" w:hAnsi="Times New Roman" w:cs="Times New Roman"/>
+              </w:rPr>
+            </w:pPr>
+          </w:p>
+        </w:tc>
+        <w:tc>
+          <w:tcPr>
+            <w:tcW w:w="567" w:type="dxa"/>
+          </w:tcPr>
+          <w:p>
+            <w:pPr>
+              <w:spacing w:line="480" w:lineRule="auto"/>
+              <w:rPr>
+                <w:rFonts w:ascii="Times New Roman" w:hAnsi="Times New Roman" w:cs="Times New Roman"/>
+              </w:rPr>
+            </w:pPr>
+          </w:p>
+        </w:tc>
+      </w:tr>
+      <w:tr>
+        <w:tc>
+          <w:tcPr>
+            <w:tcW w:w="2376" w:type="dxa"/>
+          </w:tcPr>
+          <w:p>
+            <w:pPr>
+              <w:spacing w:line="480" w:lineRule="auto"/>
+              <w:rPr>
+                <w:rFonts w:ascii="Times New Roman" w:hAnsi="Times New Roman" w:cs="Times New Roman"/>
+              </w:rPr>
+            </w:pPr>
+          </w:p>
+        </w:tc>
+        <w:tc>
+          <w:tcPr>
+            <w:tcW w:w="3119" w:type="dxa"/>
+          </w:tcPr>
+          <w:p>
+            <w:pPr>
+              <w:spacing w:line="480" w:lineRule="auto"/>
+              <w:rPr>
+                <w:rFonts w:ascii="Times New Roman" w:hAnsi="Times New Roman" w:cs="Times New Roman"/>
+              </w:rPr>
+            </w:pPr>
+            <w:r>
+              <w:rPr>
+                <w:rFonts w:ascii="Times New Roman" w:hAnsi="Times New Roman" w:cs="Times New Roman"/>
+              </w:rPr>
+              <w:t>Ant mound distance (</w:t>
+            </w:r>
+            <w:proofErr w:type="spellStart"/>
+            <w:r>
+              <w:rPr>
+                <w:rFonts w:ascii="Times New Roman" w:hAnsi="Times New Roman" w:cs="Times New Roman"/>
+              </w:rPr>
+              <w:t>E</w:t>
+            </w:r>
+            <w:r>
+              <w:rPr>
+                <w:rFonts w:ascii="Times New Roman" w:hAnsi="Times New Roman" w:cs="Times New Roman"/>
+                <w:vertAlign w:val="subscript"/>
+              </w:rPr>
+              <w:t>ant</w:t>
+            </w:r>
+            <w:proofErr w:type="spellEnd"/>
+            <w:r>
+              <w:rPr>
+                <w:rFonts w:ascii="Times New Roman" w:hAnsi="Times New Roman" w:cs="Times New Roman"/>
+              </w:rPr>
+              <w:t>)</w:t>
+            </w:r>
+          </w:p>
+        </w:tc>
+        <w:tc>
+          <w:tcPr>
+            <w:tcW w:w="567" w:type="dxa"/>
+          </w:tcPr>
+          <w:p>
+            <w:pPr>
+              <w:spacing w:line="480" w:lineRule="auto"/>
+              <w:rPr>
+                <w:rFonts w:ascii="Times New Roman" w:hAnsi="Times New Roman" w:cs="Times New Roman"/>
+              </w:rPr>
+            </w:pPr>
+          </w:p>
+        </w:tc>
+        <w:tc>
+          <w:tcPr>
+            <w:tcW w:w="567" w:type="dxa"/>
+          </w:tcPr>
+          <w:p>
+            <w:pPr>
+              <w:spacing w:line="480" w:lineRule="auto"/>
+              <w:rPr>
+                <w:rFonts w:ascii="Times New Roman" w:hAnsi="Times New Roman" w:cs="Times New Roman"/>
+              </w:rPr>
+            </w:pPr>
+          </w:p>
+        </w:tc>
+        <w:tc>
+          <w:tcPr>
+            <w:tcW w:w="567" w:type="dxa"/>
+          </w:tcPr>
+          <w:p>
+            <w:pPr>
+              <w:spacing w:line="480" w:lineRule="auto"/>
+              <w:rPr>
+                <w:rFonts w:ascii="Times New Roman" w:hAnsi="Times New Roman" w:cs="Times New Roman"/>
+              </w:rPr>
+            </w:pPr>
+          </w:p>
+        </w:tc>
+      </w:tr>
+      <w:tr>
+        <w:tc>
+          <w:tcPr>
+            <w:tcW w:w="2376" w:type="dxa"/>
+          </w:tcPr>
+          <w:p>
+            <w:pPr>
+              <w:spacing w:line="480" w:lineRule="auto"/>
+              <w:rPr>
+                <w:rFonts w:ascii="Times New Roman" w:hAnsi="Times New Roman" w:cs="Times New Roman"/>
+              </w:rPr>
+            </w:pPr>
+          </w:p>
+        </w:tc>
+        <w:tc>
+          <w:tcPr>
+            <w:tcW w:w="3119" w:type="dxa"/>
+          </w:tcPr>
+          <w:p>
+            <w:pPr>
+              <w:spacing w:line="480" w:lineRule="auto"/>
+              <w:rPr>
+                <w:rFonts w:ascii="Times New Roman" w:hAnsi="Times New Roman" w:cs="Times New Roman"/>
+              </w:rPr>
+            </w:pPr>
+            <w:r>
+              <w:rPr>
+                <w:rFonts w:ascii="Times New Roman" w:hAnsi="Times New Roman" w:cs="Times New Roman"/>
+              </w:rPr>
+              <w:t xml:space="preserve">G x </w:t>
+            </w:r>
+            <w:proofErr w:type="spellStart"/>
+            <w:r>
+              <w:rPr>
+                <w:rFonts w:ascii="Times New Roman" w:hAnsi="Times New Roman" w:cs="Times New Roman"/>
+              </w:rPr>
+              <w:t>E</w:t>
+            </w:r>
+            <w:r>
+              <w:rPr>
+                <w:rFonts w:ascii="Times New Roman" w:hAnsi="Times New Roman" w:cs="Times New Roman"/>
+                <w:vertAlign w:val="subscript"/>
+              </w:rPr>
+              <w:t>aphid</w:t>
+            </w:r>
+            <w:proofErr w:type="spellEnd"/>
+          </w:p>
+        </w:tc>
+        <w:tc>
+          <w:tcPr>
+            <w:tcW w:w="567" w:type="dxa"/>
+          </w:tcPr>
+          <w:p>
+            <w:pPr>
+              <w:spacing w:line="480" w:lineRule="auto"/>
+              <w:rPr>
+                <w:rFonts w:ascii="Times New Roman" w:hAnsi="Times New Roman" w:cs="Times New Roman"/>
+              </w:rPr>
+            </w:pPr>
+          </w:p>
+        </w:tc>
+        <w:tc>
+          <w:tcPr>
+            <w:tcW w:w="567" w:type="dxa"/>
+          </w:tcPr>
+          <w:p>
+            <w:pPr>
+              <w:spacing w:line="480" w:lineRule="auto"/>
+              <w:rPr>
+                <w:rFonts w:ascii="Times New Roman" w:hAnsi="Times New Roman" w:cs="Times New Roman"/>
+              </w:rPr>
+            </w:pPr>
+          </w:p>
+        </w:tc>
+        <w:tc>
+          <w:tcPr>
+            <w:tcW w:w="567" w:type="dxa"/>
+          </w:tcPr>
+          <w:p>
+            <w:pPr>
+              <w:spacing w:line="480" w:lineRule="auto"/>
+              <w:rPr>
+                <w:rFonts w:ascii="Times New Roman" w:hAnsi="Times New Roman" w:cs="Times New Roman"/>
+              </w:rPr>
+            </w:pPr>
+          </w:p>
+        </w:tc>
+      </w:tr>
+      <w:tr>
+        <w:tc>
+          <w:tcPr>
+            <w:tcW w:w="2376" w:type="dxa"/>
+          </w:tcPr>
+          <w:p>
+            <w:pPr>
+              <w:spacing w:line="480" w:lineRule="auto"/>
+              <w:rPr>
+                <w:rFonts w:ascii="Times New Roman" w:hAnsi="Times New Roman" w:cs="Times New Roman"/>
+              </w:rPr>
+            </w:pPr>
+          </w:p>
+        </w:tc>
+        <w:tc>
+          <w:tcPr>
+            <w:tcW w:w="3119" w:type="dxa"/>
+          </w:tcPr>
+          <w:p>
+            <w:pPr>
+              <w:spacing w:line="480" w:lineRule="auto"/>
+              <w:rPr>
+                <w:rFonts w:ascii="Times New Roman" w:hAnsi="Times New Roman" w:cs="Times New Roman"/>
+              </w:rPr>
+            </w:pPr>
+            <w:r>
+              <w:rPr>
+                <w:rFonts w:ascii="Times New Roman" w:hAnsi="Times New Roman" w:cs="Times New Roman"/>
+              </w:rPr>
+              <w:t xml:space="preserve">G x </w:t>
+            </w:r>
+            <w:proofErr w:type="spellStart"/>
+            <w:r>
+              <w:rPr>
+                <w:rFonts w:ascii="Times New Roman" w:hAnsi="Times New Roman" w:cs="Times New Roman"/>
+              </w:rPr>
+              <w:t>E</w:t>
+            </w:r>
+            <w:r>
+              <w:rPr>
+                <w:rFonts w:ascii="Times New Roman" w:hAnsi="Times New Roman" w:cs="Times New Roman"/>
+                <w:vertAlign w:val="subscript"/>
+              </w:rPr>
+              <w:t>ant</w:t>
+            </w:r>
+            <w:proofErr w:type="spellEnd"/>
+          </w:p>
+        </w:tc>
+        <w:tc>
+          <w:tcPr>
+            <w:tcW w:w="567" w:type="dxa"/>
+          </w:tcPr>
+          <w:p>
+            <w:pPr>
+              <w:spacing w:line="480" w:lineRule="auto"/>
+              <w:rPr>
+                <w:rFonts w:ascii="Times New Roman" w:hAnsi="Times New Roman" w:cs="Times New Roman"/>
+              </w:rPr>
+            </w:pPr>
+          </w:p>
+        </w:tc>
+        <w:tc>
+          <w:tcPr>
+            <w:tcW w:w="567" w:type="dxa"/>
+          </w:tcPr>
+          <w:p>
+            <w:pPr>
+              <w:spacing w:line="480" w:lineRule="auto"/>
+              <w:rPr>
+                <w:rFonts w:ascii="Times New Roman" w:hAnsi="Times New Roman" w:cs="Times New Roman"/>
+              </w:rPr>
+            </w:pPr>
+          </w:p>
+        </w:tc>
+        <w:tc>
+          <w:tcPr>
+            <w:tcW w:w="567" w:type="dxa"/>
+          </w:tcPr>
+          <w:p>
+            <w:pPr>
+              <w:spacing w:line="480" w:lineRule="auto"/>
+              <w:rPr>
+                <w:rFonts w:ascii="Times New Roman" w:hAnsi="Times New Roman" w:cs="Times New Roman"/>
+              </w:rPr>
+            </w:pPr>
+          </w:p>
+        </w:tc>
+      </w:tr>
+      <w:tr>
+        <w:tc>
+          <w:tcPr>
+            <w:tcW w:w="2376" w:type="dxa"/>
+          </w:tcPr>
+          <w:p>
+            <w:pPr>
+              <w:spacing w:line="480" w:lineRule="auto"/>
+              <w:rPr>
+                <w:rFonts w:ascii="Times New Roman" w:hAnsi="Times New Roman" w:cs="Times New Roman"/>
+              </w:rPr>
+            </w:pPr>
+          </w:p>
+        </w:tc>
+        <w:tc>
+          <w:tcPr>
+            <w:tcW w:w="3119" w:type="dxa"/>
+          </w:tcPr>
+          <w:p>
+            <w:pPr>
+              <w:spacing w:line="480" w:lineRule="auto"/>
+              <w:rPr>
+                <w:rFonts w:ascii="Times New Roman" w:hAnsi="Times New Roman" w:cs="Times New Roman"/>
+              </w:rPr>
+            </w:pPr>
+            <w:proofErr w:type="spellStart"/>
+            <w:r>
+              <w:rPr>
+                <w:rFonts w:ascii="Times New Roman" w:hAnsi="Times New Roman" w:cs="Times New Roman"/>
+              </w:rPr>
+              <w:t>E</w:t>
+            </w:r>
+            <w:r>
+              <w:rPr>
+                <w:rFonts w:ascii="Times New Roman" w:hAnsi="Times New Roman" w:cs="Times New Roman"/>
+                <w:vertAlign w:val="subscript"/>
+              </w:rPr>
+              <w:t>aphid</w:t>
+            </w:r>
+            <w:proofErr w:type="spellEnd"/>
+            <w:r>
+              <w:rPr>
+                <w:rFonts w:ascii="Times New Roman" w:hAnsi="Times New Roman" w:cs="Times New Roman"/>
+                <w:vertAlign w:val="subscript"/>
+              </w:rPr>
+              <w:t xml:space="preserve"> </w:t>
+            </w:r>
+            <w:r>
+              <w:rPr>
+                <w:rFonts w:ascii="Times New Roman" w:hAnsi="Times New Roman" w:cs="Times New Roman"/>
+              </w:rPr>
+              <w:t xml:space="preserve">x </w:t>
+            </w:r>
+            <w:proofErr w:type="spellStart"/>
+            <w:r>
+              <w:rPr>
+                <w:rFonts w:ascii="Times New Roman" w:hAnsi="Times New Roman" w:cs="Times New Roman"/>
+              </w:rPr>
+              <w:t>E</w:t>
+            </w:r>
+            <w:r>
+              <w:rPr>
+                <w:rFonts w:ascii="Times New Roman" w:hAnsi="Times New Roman" w:cs="Times New Roman"/>
+                <w:vertAlign w:val="subscript"/>
+              </w:rPr>
+              <w:t>ant</w:t>
+            </w:r>
+            <w:proofErr w:type="spellEnd"/>
+          </w:p>
+        </w:tc>
+        <w:tc>
+          <w:tcPr>
+            <w:tcW w:w="567" w:type="dxa"/>
+          </w:tcPr>
+          <w:p>
+            <w:pPr>
+              <w:spacing w:line="480" w:lineRule="auto"/>
+              <w:rPr>
+                <w:rFonts w:ascii="Times New Roman" w:hAnsi="Times New Roman" w:cs="Times New Roman"/>
+              </w:rPr>
+            </w:pPr>
+          </w:p>
+        </w:tc>
+        <w:tc>
+          <w:tcPr>
+            <w:tcW w:w="567" w:type="dxa"/>
+          </w:tcPr>
+          <w:p>
+            <w:pPr>
+              <w:spacing w:line="480" w:lineRule="auto"/>
+              <w:rPr>
+                <w:rFonts w:ascii="Times New Roman" w:hAnsi="Times New Roman" w:cs="Times New Roman"/>
+              </w:rPr>
+            </w:pPr>
+          </w:p>
+        </w:tc>
+        <w:tc>
+          <w:tcPr>
+            <w:tcW w:w="567" w:type="dxa"/>
+          </w:tcPr>
+          <w:p>
+            <w:pPr>
+              <w:spacing w:line="480" w:lineRule="auto"/>
+              <w:rPr>
+                <w:rFonts w:ascii="Times New Roman" w:hAnsi="Times New Roman" w:cs="Times New Roman"/>
+              </w:rPr>
+            </w:pPr>
+          </w:p>
+        </w:tc>
+      </w:tr>
+      <w:tr>
+        <w:tc>
+          <w:tcPr>
+            <w:tcW w:w="2376" w:type="dxa"/>
+          </w:tcPr>
+          <w:p>
+            <w:pPr>
+              <w:spacing w:line="480" w:lineRule="auto"/>
+              <w:rPr>
+                <w:rFonts w:ascii="Times New Roman" w:hAnsi="Times New Roman" w:cs="Times New Roman"/>
+              </w:rPr>
+            </w:pPr>
+          </w:p>
+        </w:tc>
+        <w:tc>
+          <w:tcPr>
+            <w:tcW w:w="3119" w:type="dxa"/>
+          </w:tcPr>
+          <w:p>
+            <w:pPr>
+              <w:spacing w:line="480" w:lineRule="auto"/>
+              <w:rPr>
+                <w:rFonts w:ascii="Times New Roman" w:hAnsi="Times New Roman" w:cs="Times New Roman"/>
+              </w:rPr>
+            </w:pPr>
+            <w:r>
+              <w:rPr>
+                <w:rFonts w:ascii="Times New Roman" w:hAnsi="Times New Roman" w:cs="Times New Roman"/>
+              </w:rPr>
+              <w:t xml:space="preserve">G x </w:t>
+            </w:r>
+            <w:proofErr w:type="spellStart"/>
+            <w:r>
+              <w:rPr>
+                <w:rFonts w:ascii="Times New Roman" w:hAnsi="Times New Roman" w:cs="Times New Roman"/>
+              </w:rPr>
+              <w:t>E</w:t>
+            </w:r>
+            <w:r>
+              <w:rPr>
+                <w:rFonts w:ascii="Times New Roman" w:hAnsi="Times New Roman" w:cs="Times New Roman"/>
+                <w:vertAlign w:val="subscript"/>
+              </w:rPr>
+              <w:t>aphid</w:t>
+            </w:r>
+            <w:proofErr w:type="spellEnd"/>
+            <w:r>
+              <w:rPr>
+                <w:rFonts w:ascii="Times New Roman" w:hAnsi="Times New Roman" w:cs="Times New Roman"/>
+                <w:vertAlign w:val="subscript"/>
+              </w:rPr>
+              <w:t xml:space="preserve"> </w:t>
+            </w:r>
+            <w:r>
+              <w:rPr>
+                <w:rFonts w:ascii="Times New Roman" w:hAnsi="Times New Roman" w:cs="Times New Roman"/>
+              </w:rPr>
+              <w:t xml:space="preserve">x </w:t>
+            </w:r>
+            <w:proofErr w:type="spellStart"/>
+            <w:r>
+              <w:rPr>
+                <w:rFonts w:ascii="Times New Roman" w:hAnsi="Times New Roman" w:cs="Times New Roman"/>
+              </w:rPr>
+              <w:t>E</w:t>
+            </w:r>
+            <w:r>
+              <w:rPr>
+                <w:rFonts w:ascii="Times New Roman" w:hAnsi="Times New Roman" w:cs="Times New Roman"/>
+                <w:vertAlign w:val="subscript"/>
+              </w:rPr>
+              <w:t>ant</w:t>
+            </w:r>
+            <w:proofErr w:type="spellEnd"/>
+          </w:p>
+        </w:tc>
+        <w:tc>
+          <w:tcPr>
+            <w:tcW w:w="567" w:type="dxa"/>
+          </w:tcPr>
+          <w:p>
+            <w:pPr>
+              <w:spacing w:line="480" w:lineRule="auto"/>
+              <w:rPr>
+                <w:rFonts w:ascii="Times New Roman" w:hAnsi="Times New Roman" w:cs="Times New Roman"/>
+              </w:rPr>
+            </w:pPr>
+          </w:p>
+        </w:tc>
+        <w:tc>
+          <w:tcPr>
+            <w:tcW w:w="567" w:type="dxa"/>
+          </w:tcPr>
+          <w:p>
+            <w:pPr>
+              <w:spacing w:line="480" w:lineRule="auto"/>
+              <w:rPr>
+                <w:rFonts w:ascii="Times New Roman" w:hAnsi="Times New Roman" w:cs="Times New Roman"/>
+              </w:rPr>
+            </w:pPr>
+          </w:p>
+        </w:tc>
+        <w:tc>
+          <w:tcPr>
+            <w:tcW w:w="567" w:type="dxa"/>
+          </w:tcPr>
+          <w:p>
+            <w:pPr>
+              <w:spacing w:line="480" w:lineRule="auto"/>
+              <w:rPr>
+                <w:rFonts w:ascii="Times New Roman" w:hAnsi="Times New Roman" w:cs="Times New Roman"/>
+              </w:rPr>
+            </w:pPr>
+          </w:p>
+        </w:tc>
+      </w:tr>
+      <w:tr>
+        <w:tc>
+          <w:tcPr>
+            <w:tcW w:w="2376" w:type="dxa"/>
+          </w:tcPr>
+          <w:p>
+            <w:pPr>
+              <w:spacing w:line="480" w:lineRule="auto"/>
+              <w:rPr>
+                <w:rFonts w:ascii="Times New Roman" w:hAnsi="Times New Roman" w:cs="Times New Roman"/>
+              </w:rPr>
+            </w:pPr>
+            <w:r>
+              <w:rPr>
+                <w:rFonts w:ascii="Times New Roman" w:hAnsi="Times New Roman" w:cs="Times New Roman"/>
+              </w:rPr>
+              <w:t>Leaf quality</w:t>
+            </w:r>
+          </w:p>
+        </w:tc>
+        <w:tc>
+          <w:tcPr>
+            <w:tcW w:w="3119" w:type="dxa"/>
+          </w:tcPr>
+          <w:p>
+            <w:pPr>
+              <w:spacing w:line="480" w:lineRule="auto"/>
+              <w:rPr>
+                <w:rFonts w:ascii="Times New Roman" w:hAnsi="Times New Roman" w:cs="Times New Roman"/>
+              </w:rPr>
+            </w:pPr>
+            <w:r>
+              <w:rPr>
+                <w:rFonts w:ascii="Times New Roman" w:hAnsi="Times New Roman" w:cs="Times New Roman"/>
+              </w:rPr>
+              <w:t>Genotype</w:t>
+            </w:r>
+            <w:r>
+              <w:rPr>
+                <w:rFonts w:ascii="Times New Roman" w:hAnsi="Times New Roman" w:cs="Times New Roman"/>
+              </w:rPr>
+              <w:t xml:space="preserve"> (G)</w:t>
+            </w:r>
+          </w:p>
+        </w:tc>
+        <w:tc>
+          <w:tcPr>
+            <w:tcW w:w="567" w:type="dxa"/>
+          </w:tcPr>
+          <w:p>
+            <w:pPr>
+              <w:spacing w:line="480" w:lineRule="auto"/>
+              <w:rPr>
+                <w:rFonts w:ascii="Times New Roman" w:hAnsi="Times New Roman" w:cs="Times New Roman"/>
+              </w:rPr>
+            </w:pPr>
+          </w:p>
+        </w:tc>
+        <w:tc>
+          <w:tcPr>
+            <w:tcW w:w="567" w:type="dxa"/>
+          </w:tcPr>
+          <w:p>
+            <w:pPr>
+              <w:spacing w:line="480" w:lineRule="auto"/>
+              <w:rPr>
+                <w:rFonts w:ascii="Times New Roman" w:hAnsi="Times New Roman" w:cs="Times New Roman"/>
+              </w:rPr>
+            </w:pPr>
+          </w:p>
+        </w:tc>
+        <w:tc>
+          <w:tcPr>
+            <w:tcW w:w="567" w:type="dxa"/>
+          </w:tcPr>
+          <w:p>
+            <w:pPr>
+              <w:spacing w:line="480" w:lineRule="auto"/>
+              <w:rPr>
+                <w:rFonts w:ascii="Times New Roman" w:hAnsi="Times New Roman" w:cs="Times New Roman"/>
+              </w:rPr>
+            </w:pPr>
+          </w:p>
+        </w:tc>
+      </w:tr>
+      <w:tr>
+        <w:tc>
+          <w:tcPr>
+            <w:tcW w:w="2376" w:type="dxa"/>
+          </w:tcPr>
+          <w:p>
+            <w:pPr>
+              <w:spacing w:line="480" w:lineRule="auto"/>
+              <w:rPr>
+                <w:rFonts w:ascii="Times New Roman" w:hAnsi="Times New Roman" w:cs="Times New Roman"/>
+              </w:rPr>
+            </w:pPr>
+          </w:p>
+        </w:tc>
+        <w:tc>
+          <w:tcPr>
+            <w:tcW w:w="3119" w:type="dxa"/>
+          </w:tcPr>
+          <w:p>
+            <w:pPr>
+              <w:spacing w:line="480" w:lineRule="auto"/>
+              <w:rPr>
+                <w:rFonts w:ascii="Times New Roman" w:hAnsi="Times New Roman" w:cs="Times New Roman"/>
+              </w:rPr>
+            </w:pPr>
+            <w:r>
+              <w:rPr>
+                <w:rFonts w:ascii="Times New Roman" w:hAnsi="Times New Roman" w:cs="Times New Roman"/>
+              </w:rPr>
+              <w:t>Aphids (</w:t>
+            </w:r>
+            <w:proofErr w:type="spellStart"/>
+            <w:r>
+              <w:rPr>
+                <w:rFonts w:ascii="Times New Roman" w:hAnsi="Times New Roman" w:cs="Times New Roman"/>
+              </w:rPr>
+              <w:t>E</w:t>
+            </w:r>
+            <w:r>
+              <w:rPr>
+                <w:rFonts w:ascii="Times New Roman" w:hAnsi="Times New Roman" w:cs="Times New Roman"/>
+                <w:vertAlign w:val="subscript"/>
+              </w:rPr>
+              <w:t>aphid</w:t>
+            </w:r>
+            <w:proofErr w:type="spellEnd"/>
+            <w:r>
+              <w:rPr>
+                <w:rFonts w:ascii="Times New Roman" w:hAnsi="Times New Roman" w:cs="Times New Roman"/>
+              </w:rPr>
+              <w:t>)</w:t>
+            </w:r>
+          </w:p>
+        </w:tc>
+        <w:tc>
+          <w:tcPr>
+            <w:tcW w:w="567" w:type="dxa"/>
+          </w:tcPr>
+          <w:p>
+            <w:pPr>
+              <w:spacing w:line="480" w:lineRule="auto"/>
+              <w:rPr>
+                <w:rFonts w:ascii="Times New Roman" w:hAnsi="Times New Roman" w:cs="Times New Roman"/>
+              </w:rPr>
+            </w:pPr>
+          </w:p>
+        </w:tc>
+        <w:tc>
+          <w:tcPr>
+            <w:tcW w:w="567" w:type="dxa"/>
+          </w:tcPr>
+          <w:p>
+            <w:pPr>
+              <w:spacing w:line="480" w:lineRule="auto"/>
+              <w:rPr>
+                <w:rFonts w:ascii="Times New Roman" w:hAnsi="Times New Roman" w:cs="Times New Roman"/>
+              </w:rPr>
+            </w:pPr>
+          </w:p>
+        </w:tc>
+        <w:tc>
+          <w:tcPr>
+            <w:tcW w:w="567" w:type="dxa"/>
+          </w:tcPr>
+          <w:p>
+            <w:pPr>
+              <w:spacing w:line="480" w:lineRule="auto"/>
+              <w:rPr>
+                <w:rFonts w:ascii="Times New Roman" w:hAnsi="Times New Roman" w:cs="Times New Roman"/>
+              </w:rPr>
+            </w:pPr>
+          </w:p>
+        </w:tc>
+      </w:tr>
+      <w:tr>
+        <w:tc>
+          <w:tcPr>
+            <w:tcW w:w="2376" w:type="dxa"/>
+          </w:tcPr>
+          <w:p>
+            <w:pPr>
+              <w:spacing w:line="480" w:lineRule="auto"/>
+              <w:rPr>
+                <w:rFonts w:ascii="Times New Roman" w:hAnsi="Times New Roman" w:cs="Times New Roman"/>
+              </w:rPr>
+            </w:pPr>
+          </w:p>
+        </w:tc>
+        <w:tc>
+          <w:tcPr>
+            <w:tcW w:w="3119" w:type="dxa"/>
+          </w:tcPr>
+          <w:p>
+            <w:pPr>
+              <w:spacing w:line="480" w:lineRule="auto"/>
+              <w:rPr>
+                <w:rFonts w:ascii="Times New Roman" w:hAnsi="Times New Roman" w:cs="Times New Roman"/>
+              </w:rPr>
+            </w:pPr>
+            <w:r>
+              <w:rPr>
+                <w:rFonts w:ascii="Times New Roman" w:hAnsi="Times New Roman" w:cs="Times New Roman"/>
+              </w:rPr>
+              <w:t>Ant mound distance (</w:t>
+            </w:r>
+            <w:proofErr w:type="spellStart"/>
+            <w:r>
+              <w:rPr>
+                <w:rFonts w:ascii="Times New Roman" w:hAnsi="Times New Roman" w:cs="Times New Roman"/>
+              </w:rPr>
+              <w:t>E</w:t>
+            </w:r>
+            <w:r>
+              <w:rPr>
+                <w:rFonts w:ascii="Times New Roman" w:hAnsi="Times New Roman" w:cs="Times New Roman"/>
+                <w:vertAlign w:val="subscript"/>
+              </w:rPr>
+              <w:t>ant</w:t>
+            </w:r>
+            <w:proofErr w:type="spellEnd"/>
+            <w:r>
+              <w:rPr>
+                <w:rFonts w:ascii="Times New Roman" w:hAnsi="Times New Roman" w:cs="Times New Roman"/>
+              </w:rPr>
+              <w:t>)</w:t>
+            </w:r>
+          </w:p>
+        </w:tc>
+        <w:tc>
+          <w:tcPr>
+            <w:tcW w:w="567" w:type="dxa"/>
+          </w:tcPr>
+          <w:p>
+            <w:pPr>
+              <w:spacing w:line="480" w:lineRule="auto"/>
+              <w:rPr>
+                <w:rFonts w:ascii="Times New Roman" w:hAnsi="Times New Roman" w:cs="Times New Roman"/>
+              </w:rPr>
+            </w:pPr>
+          </w:p>
+        </w:tc>
+        <w:tc>
+          <w:tcPr>
+            <w:tcW w:w="567" w:type="dxa"/>
+          </w:tcPr>
+          <w:p>
+            <w:pPr>
+              <w:spacing w:line="480" w:lineRule="auto"/>
+              <w:rPr>
+                <w:rFonts w:ascii="Times New Roman" w:hAnsi="Times New Roman" w:cs="Times New Roman"/>
+              </w:rPr>
+            </w:pPr>
+          </w:p>
+        </w:tc>
+        <w:tc>
+          <w:tcPr>
+            <w:tcW w:w="567" w:type="dxa"/>
+          </w:tcPr>
+          <w:p>
+            <w:pPr>
+              <w:spacing w:line="480" w:lineRule="auto"/>
+              <w:rPr>
+                <w:rFonts w:ascii="Times New Roman" w:hAnsi="Times New Roman" w:cs="Times New Roman"/>
+              </w:rPr>
+            </w:pPr>
+          </w:p>
+        </w:tc>
+      </w:tr>
+      <w:tr>
+        <w:tc>
+          <w:tcPr>
+            <w:tcW w:w="2376" w:type="dxa"/>
+          </w:tcPr>
+          <w:p>
+            <w:pPr>
+              <w:spacing w:line="480" w:lineRule="auto"/>
+              <w:rPr>
+                <w:rFonts w:ascii="Times New Roman" w:hAnsi="Times New Roman" w:cs="Times New Roman"/>
+              </w:rPr>
+            </w:pPr>
+          </w:p>
+        </w:tc>
+        <w:tc>
+          <w:tcPr>
+            <w:tcW w:w="3119" w:type="dxa"/>
+          </w:tcPr>
+          <w:p>
+            <w:pPr>
+              <w:spacing w:line="480" w:lineRule="auto"/>
+              <w:rPr>
+                <w:rFonts w:ascii="Times New Roman" w:hAnsi="Times New Roman" w:cs="Times New Roman"/>
+              </w:rPr>
+            </w:pPr>
+            <w:r>
+              <w:rPr>
+                <w:rFonts w:ascii="Times New Roman" w:hAnsi="Times New Roman" w:cs="Times New Roman"/>
+              </w:rPr>
+              <w:t xml:space="preserve">G x </w:t>
+            </w:r>
+            <w:proofErr w:type="spellStart"/>
+            <w:r>
+              <w:rPr>
+                <w:rFonts w:ascii="Times New Roman" w:hAnsi="Times New Roman" w:cs="Times New Roman"/>
+              </w:rPr>
+              <w:t>E</w:t>
+            </w:r>
+            <w:r>
+              <w:rPr>
+                <w:rFonts w:ascii="Times New Roman" w:hAnsi="Times New Roman" w:cs="Times New Roman"/>
+                <w:vertAlign w:val="subscript"/>
+              </w:rPr>
+              <w:t>aphid</w:t>
+            </w:r>
+            <w:proofErr w:type="spellEnd"/>
+          </w:p>
+        </w:tc>
+        <w:tc>
+          <w:tcPr>
+            <w:tcW w:w="567" w:type="dxa"/>
+          </w:tcPr>
+          <w:p>
+            <w:pPr>
+              <w:spacing w:line="480" w:lineRule="auto"/>
+              <w:rPr>
+                <w:rFonts w:ascii="Times New Roman" w:hAnsi="Times New Roman" w:cs="Times New Roman"/>
+              </w:rPr>
+            </w:pPr>
+          </w:p>
+        </w:tc>
+        <w:tc>
+          <w:tcPr>
+            <w:tcW w:w="567" w:type="dxa"/>
+          </w:tcPr>
+          <w:p>
+            <w:pPr>
+              <w:spacing w:line="480" w:lineRule="auto"/>
+              <w:rPr>
+                <w:rFonts w:ascii="Times New Roman" w:hAnsi="Times New Roman" w:cs="Times New Roman"/>
+              </w:rPr>
+            </w:pPr>
+          </w:p>
+        </w:tc>
+        <w:tc>
+          <w:tcPr>
+            <w:tcW w:w="567" w:type="dxa"/>
+          </w:tcPr>
+          <w:p>
+            <w:pPr>
+              <w:spacing w:line="480" w:lineRule="auto"/>
+              <w:rPr>
+                <w:rFonts w:ascii="Times New Roman" w:hAnsi="Times New Roman" w:cs="Times New Roman"/>
+              </w:rPr>
+            </w:pPr>
+          </w:p>
+        </w:tc>
+      </w:tr>
+      <w:tr>
+        <w:tc>
+          <w:tcPr>
+            <w:tcW w:w="2376" w:type="dxa"/>
+          </w:tcPr>
+          <w:p>
+            <w:pPr>
+              <w:spacing w:line="480" w:lineRule="auto"/>
+              <w:rPr>
+                <w:rFonts w:ascii="Times New Roman" w:hAnsi="Times New Roman" w:cs="Times New Roman"/>
+              </w:rPr>
+            </w:pPr>
+          </w:p>
+        </w:tc>
+        <w:tc>
+          <w:tcPr>
+            <w:tcW w:w="3119" w:type="dxa"/>
+          </w:tcPr>
+          <w:p>
+            <w:pPr>
+              <w:spacing w:line="480" w:lineRule="auto"/>
+              <w:rPr>
+                <w:rFonts w:ascii="Times New Roman" w:hAnsi="Times New Roman" w:cs="Times New Roman"/>
+              </w:rPr>
+            </w:pPr>
+            <w:r>
+              <w:rPr>
+                <w:rFonts w:ascii="Times New Roman" w:hAnsi="Times New Roman" w:cs="Times New Roman"/>
+              </w:rPr>
+              <w:t xml:space="preserve">G x </w:t>
+            </w:r>
+            <w:proofErr w:type="spellStart"/>
+            <w:r>
+              <w:rPr>
+                <w:rFonts w:ascii="Times New Roman" w:hAnsi="Times New Roman" w:cs="Times New Roman"/>
+              </w:rPr>
+              <w:t>E</w:t>
+            </w:r>
+            <w:r>
+              <w:rPr>
+                <w:rFonts w:ascii="Times New Roman" w:hAnsi="Times New Roman" w:cs="Times New Roman"/>
+                <w:vertAlign w:val="subscript"/>
+              </w:rPr>
+              <w:t>ant</w:t>
+            </w:r>
+            <w:proofErr w:type="spellEnd"/>
+          </w:p>
+        </w:tc>
+        <w:tc>
+          <w:tcPr>
+            <w:tcW w:w="567" w:type="dxa"/>
+          </w:tcPr>
+          <w:p>
+            <w:pPr>
+              <w:spacing w:line="480" w:lineRule="auto"/>
+              <w:rPr>
+                <w:rFonts w:ascii="Times New Roman" w:hAnsi="Times New Roman" w:cs="Times New Roman"/>
+              </w:rPr>
+            </w:pPr>
+          </w:p>
+        </w:tc>
+        <w:tc>
+          <w:tcPr>
+            <w:tcW w:w="567" w:type="dxa"/>
+          </w:tcPr>
+          <w:p>
+            <w:pPr>
+              <w:spacing w:line="480" w:lineRule="auto"/>
+              <w:rPr>
+                <w:rFonts w:ascii="Times New Roman" w:hAnsi="Times New Roman" w:cs="Times New Roman"/>
+              </w:rPr>
+            </w:pPr>
+          </w:p>
+        </w:tc>
+        <w:tc>
+          <w:tcPr>
+            <w:tcW w:w="567" w:type="dxa"/>
+          </w:tcPr>
+          <w:p>
+            <w:pPr>
+              <w:spacing w:line="480" w:lineRule="auto"/>
+              <w:rPr>
+                <w:rFonts w:ascii="Times New Roman" w:hAnsi="Times New Roman" w:cs="Times New Roman"/>
+              </w:rPr>
+            </w:pPr>
+          </w:p>
+        </w:tc>
+      </w:tr>
+      <w:tr>
+        <w:tc>
+          <w:tcPr>
+            <w:tcW w:w="2376" w:type="dxa"/>
+          </w:tcPr>
+          <w:p>
+            <w:pPr>
+              <w:spacing w:line="480" w:lineRule="auto"/>
+              <w:rPr>
+                <w:rFonts w:ascii="Times New Roman" w:hAnsi="Times New Roman" w:cs="Times New Roman"/>
+              </w:rPr>
+            </w:pPr>
+          </w:p>
+        </w:tc>
+        <w:tc>
+          <w:tcPr>
+            <w:tcW w:w="3119" w:type="dxa"/>
+          </w:tcPr>
+          <w:p>
+            <w:pPr>
+              <w:spacing w:line="480" w:lineRule="auto"/>
+              <w:rPr>
+                <w:rFonts w:ascii="Times New Roman" w:hAnsi="Times New Roman" w:cs="Times New Roman"/>
+              </w:rPr>
+            </w:pPr>
+            <w:proofErr w:type="spellStart"/>
+            <w:r>
+              <w:rPr>
+                <w:rFonts w:ascii="Times New Roman" w:hAnsi="Times New Roman" w:cs="Times New Roman"/>
+              </w:rPr>
+              <w:t>E</w:t>
+            </w:r>
+            <w:r>
+              <w:rPr>
+                <w:rFonts w:ascii="Times New Roman" w:hAnsi="Times New Roman" w:cs="Times New Roman"/>
+                <w:vertAlign w:val="subscript"/>
+              </w:rPr>
+              <w:t>aphid</w:t>
+            </w:r>
+            <w:proofErr w:type="spellEnd"/>
+            <w:r>
+              <w:rPr>
+                <w:rFonts w:ascii="Times New Roman" w:hAnsi="Times New Roman" w:cs="Times New Roman"/>
+                <w:vertAlign w:val="subscript"/>
+              </w:rPr>
+              <w:t xml:space="preserve"> </w:t>
+            </w:r>
+            <w:r>
+              <w:rPr>
+                <w:rFonts w:ascii="Times New Roman" w:hAnsi="Times New Roman" w:cs="Times New Roman"/>
+              </w:rPr>
+              <w:t xml:space="preserve">x </w:t>
+            </w:r>
+            <w:proofErr w:type="spellStart"/>
+            <w:r>
+              <w:rPr>
+                <w:rFonts w:ascii="Times New Roman" w:hAnsi="Times New Roman" w:cs="Times New Roman"/>
+              </w:rPr>
+              <w:t>E</w:t>
+            </w:r>
+            <w:r>
+              <w:rPr>
+                <w:rFonts w:ascii="Times New Roman" w:hAnsi="Times New Roman" w:cs="Times New Roman"/>
+                <w:vertAlign w:val="subscript"/>
+              </w:rPr>
+              <w:t>ant</w:t>
+            </w:r>
+            <w:proofErr w:type="spellEnd"/>
+          </w:p>
+        </w:tc>
+        <w:tc>
+          <w:tcPr>
+            <w:tcW w:w="567" w:type="dxa"/>
+          </w:tcPr>
+          <w:p>
+            <w:pPr>
+              <w:spacing w:line="480" w:lineRule="auto"/>
+              <w:rPr>
+                <w:rFonts w:ascii="Times New Roman" w:hAnsi="Times New Roman" w:cs="Times New Roman"/>
+              </w:rPr>
+            </w:pPr>
+          </w:p>
+        </w:tc>
+        <w:tc>
+          <w:tcPr>
+            <w:tcW w:w="567" w:type="dxa"/>
+          </w:tcPr>
+          <w:p>
+            <w:pPr>
+              <w:spacing w:line="480" w:lineRule="auto"/>
+              <w:rPr>
+                <w:rFonts w:ascii="Times New Roman" w:hAnsi="Times New Roman" w:cs="Times New Roman"/>
+              </w:rPr>
+            </w:pPr>
+          </w:p>
+        </w:tc>
+        <w:tc>
+          <w:tcPr>
+            <w:tcW w:w="567" w:type="dxa"/>
+          </w:tcPr>
+          <w:p>
+            <w:pPr>
+              <w:spacing w:line="480" w:lineRule="auto"/>
+              <w:rPr>
+                <w:rFonts w:ascii="Times New Roman" w:hAnsi="Times New Roman" w:cs="Times New Roman"/>
+              </w:rPr>
+            </w:pPr>
+          </w:p>
+        </w:tc>
+      </w:tr>
+      <w:tr>
+        <w:tc>
+          <w:tcPr>
+            <w:tcW w:w="2376" w:type="dxa"/>
+          </w:tcPr>
+          <w:p>
+            <w:pPr>
+              <w:rPr>
+                <w:rFonts w:ascii="Times New Roman" w:hAnsi="Times New Roman" w:cs="Times New Roman"/>
+              </w:rPr>
+            </w:pPr>
+          </w:p>
+        </w:tc>
+        <w:tc>
+          <w:tcPr>
+            <w:tcW w:w="3119" w:type="dxa"/>
+          </w:tcPr>
+          <w:p>
+            <w:pPr>
+              <w:spacing w:line="480" w:lineRule="auto"/>
+              <w:rPr>
+                <w:rFonts w:ascii="Times New Roman" w:hAnsi="Times New Roman" w:cs="Times New Roman"/>
+              </w:rPr>
+            </w:pPr>
+            <w:r>
+              <w:rPr>
+                <w:rFonts w:ascii="Times New Roman" w:hAnsi="Times New Roman" w:cs="Times New Roman"/>
+              </w:rPr>
+              <w:t xml:space="preserve">G x </w:t>
+            </w:r>
+            <w:proofErr w:type="spellStart"/>
+            <w:r>
+              <w:rPr>
+                <w:rFonts w:ascii="Times New Roman" w:hAnsi="Times New Roman" w:cs="Times New Roman"/>
+              </w:rPr>
+              <w:t>E</w:t>
+            </w:r>
+            <w:r>
+              <w:rPr>
+                <w:rFonts w:ascii="Times New Roman" w:hAnsi="Times New Roman" w:cs="Times New Roman"/>
+                <w:vertAlign w:val="subscript"/>
+              </w:rPr>
+              <w:t>aphid</w:t>
+            </w:r>
+            <w:proofErr w:type="spellEnd"/>
+            <w:r>
+              <w:rPr>
+                <w:rFonts w:ascii="Times New Roman" w:hAnsi="Times New Roman" w:cs="Times New Roman"/>
+                <w:vertAlign w:val="subscript"/>
+              </w:rPr>
+              <w:t xml:space="preserve"> </w:t>
+            </w:r>
+            <w:r>
+              <w:rPr>
+                <w:rFonts w:ascii="Times New Roman" w:hAnsi="Times New Roman" w:cs="Times New Roman"/>
+              </w:rPr>
+              <w:t xml:space="preserve">x </w:t>
+            </w:r>
+            <w:proofErr w:type="spellStart"/>
+            <w:r>
+              <w:rPr>
+                <w:rFonts w:ascii="Times New Roman" w:hAnsi="Times New Roman" w:cs="Times New Roman"/>
+              </w:rPr>
+              <w:t>E</w:t>
+            </w:r>
+            <w:r>
+              <w:rPr>
+                <w:rFonts w:ascii="Times New Roman" w:hAnsi="Times New Roman" w:cs="Times New Roman"/>
+                <w:vertAlign w:val="subscript"/>
+              </w:rPr>
+              <w:t>ant</w:t>
+            </w:r>
+            <w:proofErr w:type="spellEnd"/>
+          </w:p>
+        </w:tc>
+        <w:tc>
+          <w:tcPr>
+            <w:tcW w:w="567" w:type="dxa"/>
+          </w:tcPr>
+          <w:p>
+            <w:pPr>
+              <w:spacing w:line="480" w:lineRule="auto"/>
+              <w:rPr>
+                <w:rFonts w:ascii="Times New Roman" w:hAnsi="Times New Roman" w:cs="Times New Roman"/>
+              </w:rPr>
+            </w:pPr>
+          </w:p>
+        </w:tc>
+        <w:tc>
+          <w:tcPr>
+            <w:tcW w:w="567" w:type="dxa"/>
+          </w:tcPr>
+          <w:p>
+            <w:pPr>
+              <w:spacing w:line="480" w:lineRule="auto"/>
+              <w:rPr>
+                <w:rFonts w:ascii="Times New Roman" w:hAnsi="Times New Roman" w:cs="Times New Roman"/>
+              </w:rPr>
+            </w:pPr>
+          </w:p>
+        </w:tc>
+        <w:tc>
+          <w:tcPr>
+            <w:tcW w:w="567" w:type="dxa"/>
+          </w:tcPr>
+          <w:p>
+            <w:pPr>
+              <w:spacing w:line="480" w:lineRule="auto"/>
+              <w:rPr>
+                <w:rFonts w:ascii="Times New Roman" w:hAnsi="Times New Roman" w:cs="Times New Roman"/>
+              </w:rPr>
+            </w:pPr>
+          </w:p>
+        </w:tc>
+      </w:tr>
+      <w:tr>
+        <w:tc>
+          <w:tcPr>
+            <w:tcW w:w="2376" w:type="dxa"/>
+          </w:tcPr>
+          <w:p>
+            <w:pPr>
+              <w:rPr>
+                <w:rFonts w:ascii="Times New Roman" w:hAnsi="Times New Roman" w:cs="Times New Roman"/>
+              </w:rPr>
+            </w:pPr>
+            <w:r>
+              <w:rPr>
+                <w:rFonts w:ascii="Times New Roman" w:hAnsi="Times New Roman" w:cs="Times New Roman"/>
+              </w:rPr>
+              <w:t>Arthropod community</w:t>
+            </w:r>
+          </w:p>
+        </w:tc>
+        <w:tc>
+          <w:tcPr>
+            <w:tcW w:w="3119" w:type="dxa"/>
+          </w:tcPr>
+          <w:p>
+            <w:pPr>
+              <w:spacing w:line="480" w:lineRule="auto"/>
+              <w:rPr>
+                <w:rFonts w:ascii="Times New Roman" w:hAnsi="Times New Roman" w:cs="Times New Roman"/>
+              </w:rPr>
+            </w:pPr>
+            <w:r>
+              <w:rPr>
+                <w:rFonts w:ascii="Times New Roman" w:hAnsi="Times New Roman" w:cs="Times New Roman"/>
+              </w:rPr>
+              <w:t>Genotype</w:t>
+            </w:r>
+            <w:r>
+              <w:rPr>
+                <w:rFonts w:ascii="Times New Roman" w:hAnsi="Times New Roman" w:cs="Times New Roman"/>
+              </w:rPr>
+              <w:t xml:space="preserve"> (G)</w:t>
+            </w:r>
+          </w:p>
+        </w:tc>
+        <w:tc>
+          <w:tcPr>
+            <w:tcW w:w="567" w:type="dxa"/>
+          </w:tcPr>
+          <w:p>
+            <w:pPr>
+              <w:spacing w:line="480" w:lineRule="auto"/>
+              <w:rPr>
+                <w:rFonts w:ascii="Times New Roman" w:hAnsi="Times New Roman" w:cs="Times New Roman"/>
+              </w:rPr>
+            </w:pPr>
+          </w:p>
+        </w:tc>
+        <w:tc>
+          <w:tcPr>
+            <w:tcW w:w="567" w:type="dxa"/>
+          </w:tcPr>
+          <w:p>
+            <w:pPr>
+              <w:spacing w:line="480" w:lineRule="auto"/>
+              <w:rPr>
+                <w:rFonts w:ascii="Times New Roman" w:hAnsi="Times New Roman" w:cs="Times New Roman"/>
+              </w:rPr>
+            </w:pPr>
+          </w:p>
+        </w:tc>
+        <w:tc>
+          <w:tcPr>
+            <w:tcW w:w="567" w:type="dxa"/>
+          </w:tcPr>
+          <w:p>
+            <w:pPr>
+              <w:spacing w:line="480" w:lineRule="auto"/>
+              <w:rPr>
+                <w:rFonts w:ascii="Times New Roman" w:hAnsi="Times New Roman" w:cs="Times New Roman"/>
+              </w:rPr>
+            </w:pPr>
+          </w:p>
+        </w:tc>
+      </w:tr>
+      <w:tr>
+        <w:tc>
+          <w:tcPr>
+            <w:tcW w:w="2376" w:type="dxa"/>
+          </w:tcPr>
+          <w:p>
+            <w:pPr>
+              <w:rPr>
+                <w:rFonts w:ascii="Times New Roman" w:hAnsi="Times New Roman" w:cs="Times New Roman"/>
+              </w:rPr>
+            </w:pPr>
+          </w:p>
+        </w:tc>
+        <w:tc>
+          <w:tcPr>
+            <w:tcW w:w="3119" w:type="dxa"/>
+          </w:tcPr>
+          <w:p>
+            <w:pPr>
+              <w:spacing w:line="480" w:lineRule="auto"/>
+              <w:rPr>
+                <w:rFonts w:ascii="Times New Roman" w:hAnsi="Times New Roman" w:cs="Times New Roman"/>
+              </w:rPr>
+            </w:pPr>
+            <w:r>
+              <w:rPr>
+                <w:rFonts w:ascii="Times New Roman" w:hAnsi="Times New Roman" w:cs="Times New Roman"/>
+              </w:rPr>
+              <w:t>Aphids (</w:t>
+            </w:r>
+            <w:proofErr w:type="spellStart"/>
+            <w:r>
+              <w:rPr>
+                <w:rFonts w:ascii="Times New Roman" w:hAnsi="Times New Roman" w:cs="Times New Roman"/>
+              </w:rPr>
+              <w:t>E</w:t>
+            </w:r>
+            <w:r>
+              <w:rPr>
+                <w:rFonts w:ascii="Times New Roman" w:hAnsi="Times New Roman" w:cs="Times New Roman"/>
+                <w:vertAlign w:val="subscript"/>
+              </w:rPr>
+              <w:t>aphid</w:t>
+            </w:r>
+            <w:proofErr w:type="spellEnd"/>
+            <w:r>
+              <w:rPr>
+                <w:rFonts w:ascii="Times New Roman" w:hAnsi="Times New Roman" w:cs="Times New Roman"/>
+              </w:rPr>
+              <w:t>)</w:t>
+            </w:r>
+          </w:p>
+        </w:tc>
+        <w:tc>
+          <w:tcPr>
+            <w:tcW w:w="567" w:type="dxa"/>
+          </w:tcPr>
+          <w:p>
+            <w:pPr>
+              <w:spacing w:line="480" w:lineRule="auto"/>
+              <w:rPr>
+                <w:rFonts w:ascii="Times New Roman" w:hAnsi="Times New Roman" w:cs="Times New Roman"/>
+              </w:rPr>
+            </w:pPr>
+          </w:p>
+        </w:tc>
+        <w:tc>
+          <w:tcPr>
+            <w:tcW w:w="567" w:type="dxa"/>
+          </w:tcPr>
+          <w:p>
+            <w:pPr>
+              <w:spacing w:line="480" w:lineRule="auto"/>
+              <w:rPr>
+                <w:rFonts w:ascii="Times New Roman" w:hAnsi="Times New Roman" w:cs="Times New Roman"/>
+              </w:rPr>
+            </w:pPr>
+          </w:p>
+        </w:tc>
+        <w:tc>
+          <w:tcPr>
+            <w:tcW w:w="567" w:type="dxa"/>
+          </w:tcPr>
+          <w:p>
+            <w:pPr>
+              <w:spacing w:line="480" w:lineRule="auto"/>
+              <w:rPr>
+                <w:rFonts w:ascii="Times New Roman" w:hAnsi="Times New Roman" w:cs="Times New Roman"/>
+              </w:rPr>
+            </w:pPr>
+          </w:p>
+        </w:tc>
+      </w:tr>
+      <w:tr>
+        <w:tc>
+          <w:tcPr>
+            <w:tcW w:w="2376" w:type="dxa"/>
+          </w:tcPr>
+          <w:p>
+            <w:pPr>
+              <w:rPr>
+                <w:rFonts w:ascii="Times New Roman" w:hAnsi="Times New Roman" w:cs="Times New Roman"/>
+              </w:rPr>
+            </w:pPr>
+          </w:p>
+        </w:tc>
+        <w:tc>
+          <w:tcPr>
+            <w:tcW w:w="3119" w:type="dxa"/>
+          </w:tcPr>
+          <w:p>
+            <w:pPr>
+              <w:spacing w:line="480" w:lineRule="auto"/>
+              <w:rPr>
+                <w:rFonts w:ascii="Times New Roman" w:hAnsi="Times New Roman" w:cs="Times New Roman"/>
+              </w:rPr>
+            </w:pPr>
+            <w:r>
+              <w:rPr>
+                <w:rFonts w:ascii="Times New Roman" w:hAnsi="Times New Roman" w:cs="Times New Roman"/>
+              </w:rPr>
+              <w:t>Ant mound distance (</w:t>
+            </w:r>
+            <w:proofErr w:type="spellStart"/>
+            <w:r>
+              <w:rPr>
+                <w:rFonts w:ascii="Times New Roman" w:hAnsi="Times New Roman" w:cs="Times New Roman"/>
+              </w:rPr>
+              <w:t>E</w:t>
+            </w:r>
+            <w:r>
+              <w:rPr>
+                <w:rFonts w:ascii="Times New Roman" w:hAnsi="Times New Roman" w:cs="Times New Roman"/>
+                <w:vertAlign w:val="subscript"/>
+              </w:rPr>
+              <w:t>ant</w:t>
+            </w:r>
+            <w:proofErr w:type="spellEnd"/>
+            <w:r>
+              <w:rPr>
+                <w:rFonts w:ascii="Times New Roman" w:hAnsi="Times New Roman" w:cs="Times New Roman"/>
+              </w:rPr>
+              <w:t>)</w:t>
+            </w:r>
+          </w:p>
+        </w:tc>
+        <w:tc>
+          <w:tcPr>
+            <w:tcW w:w="567" w:type="dxa"/>
+          </w:tcPr>
+          <w:p>
+            <w:pPr>
+              <w:spacing w:line="480" w:lineRule="auto"/>
+              <w:rPr>
+                <w:rFonts w:ascii="Times New Roman" w:hAnsi="Times New Roman" w:cs="Times New Roman"/>
+              </w:rPr>
+            </w:pPr>
+          </w:p>
+        </w:tc>
+        <w:tc>
+          <w:tcPr>
+            <w:tcW w:w="567" w:type="dxa"/>
+          </w:tcPr>
+          <w:p>
+            <w:pPr>
+              <w:spacing w:line="480" w:lineRule="auto"/>
+              <w:rPr>
+                <w:rFonts w:ascii="Times New Roman" w:hAnsi="Times New Roman" w:cs="Times New Roman"/>
+              </w:rPr>
+            </w:pPr>
+          </w:p>
+        </w:tc>
+        <w:tc>
+          <w:tcPr>
+            <w:tcW w:w="567" w:type="dxa"/>
+          </w:tcPr>
+          <w:p>
+            <w:pPr>
+              <w:spacing w:line="480" w:lineRule="auto"/>
+              <w:rPr>
+                <w:rFonts w:ascii="Times New Roman" w:hAnsi="Times New Roman" w:cs="Times New Roman"/>
+              </w:rPr>
+            </w:pPr>
+          </w:p>
+        </w:tc>
+      </w:tr>
+      <w:tr>
+        <w:tc>
+          <w:tcPr>
+            <w:tcW w:w="2376" w:type="dxa"/>
+          </w:tcPr>
+          <w:p>
+            <w:pPr>
+              <w:spacing w:line="480" w:lineRule="auto"/>
+              <w:rPr>
+                <w:rFonts w:ascii="Times New Roman" w:hAnsi="Times New Roman" w:cs="Times New Roman"/>
+              </w:rPr>
+            </w:pPr>
+          </w:p>
+        </w:tc>
+        <w:tc>
+          <w:tcPr>
+            <w:tcW w:w="3119" w:type="dxa"/>
+          </w:tcPr>
+          <w:p>
+            <w:pPr>
+              <w:spacing w:line="480" w:lineRule="auto"/>
+              <w:rPr>
+                <w:rFonts w:ascii="Times New Roman" w:hAnsi="Times New Roman" w:cs="Times New Roman"/>
+              </w:rPr>
+            </w:pPr>
+            <w:r>
+              <w:rPr>
+                <w:rFonts w:ascii="Times New Roman" w:hAnsi="Times New Roman" w:cs="Times New Roman"/>
+              </w:rPr>
+              <w:t xml:space="preserve">G x </w:t>
+            </w:r>
+            <w:proofErr w:type="spellStart"/>
+            <w:r>
+              <w:rPr>
+                <w:rFonts w:ascii="Times New Roman" w:hAnsi="Times New Roman" w:cs="Times New Roman"/>
+              </w:rPr>
+              <w:t>E</w:t>
+            </w:r>
+            <w:r>
+              <w:rPr>
+                <w:rFonts w:ascii="Times New Roman" w:hAnsi="Times New Roman" w:cs="Times New Roman"/>
+                <w:vertAlign w:val="subscript"/>
+              </w:rPr>
+              <w:t>aphid</w:t>
+            </w:r>
+            <w:proofErr w:type="spellEnd"/>
+          </w:p>
+        </w:tc>
+        <w:tc>
+          <w:tcPr>
+            <w:tcW w:w="567" w:type="dxa"/>
+          </w:tcPr>
+          <w:p>
+            <w:pPr>
+              <w:spacing w:line="480" w:lineRule="auto"/>
+              <w:rPr>
+                <w:rFonts w:ascii="Times New Roman" w:hAnsi="Times New Roman" w:cs="Times New Roman"/>
+              </w:rPr>
+            </w:pPr>
+          </w:p>
+        </w:tc>
+        <w:tc>
+          <w:tcPr>
+            <w:tcW w:w="567" w:type="dxa"/>
+          </w:tcPr>
+          <w:p>
+            <w:pPr>
+              <w:spacing w:line="480" w:lineRule="auto"/>
+              <w:rPr>
+                <w:rFonts w:ascii="Times New Roman" w:hAnsi="Times New Roman" w:cs="Times New Roman"/>
+              </w:rPr>
+            </w:pPr>
+          </w:p>
+        </w:tc>
+        <w:tc>
+          <w:tcPr>
+            <w:tcW w:w="567" w:type="dxa"/>
+          </w:tcPr>
+          <w:p>
+            <w:pPr>
+              <w:spacing w:line="480" w:lineRule="auto"/>
+              <w:rPr>
+                <w:rFonts w:ascii="Times New Roman" w:hAnsi="Times New Roman" w:cs="Times New Roman"/>
+              </w:rPr>
+            </w:pPr>
+          </w:p>
+        </w:tc>
+      </w:tr>
+      <w:tr>
+        <w:tc>
+          <w:tcPr>
+            <w:tcW w:w="2376" w:type="dxa"/>
+          </w:tcPr>
+          <w:p>
+            <w:pPr>
+              <w:spacing w:line="480" w:lineRule="auto"/>
+              <w:rPr>
+                <w:rFonts w:ascii="Times New Roman" w:hAnsi="Times New Roman" w:cs="Times New Roman"/>
+              </w:rPr>
+            </w:pPr>
+          </w:p>
+        </w:tc>
+        <w:tc>
+          <w:tcPr>
+            <w:tcW w:w="3119" w:type="dxa"/>
+          </w:tcPr>
+          <w:p>
+            <w:pPr>
+              <w:spacing w:line="480" w:lineRule="auto"/>
+              <w:rPr>
+                <w:rFonts w:ascii="Times New Roman" w:hAnsi="Times New Roman" w:cs="Times New Roman"/>
+              </w:rPr>
+            </w:pPr>
+            <w:r>
+              <w:rPr>
+                <w:rFonts w:ascii="Times New Roman" w:hAnsi="Times New Roman" w:cs="Times New Roman"/>
+              </w:rPr>
+              <w:t xml:space="preserve">G x </w:t>
+            </w:r>
+            <w:proofErr w:type="spellStart"/>
+            <w:r>
+              <w:rPr>
+                <w:rFonts w:ascii="Times New Roman" w:hAnsi="Times New Roman" w:cs="Times New Roman"/>
+              </w:rPr>
+              <w:t>E</w:t>
+            </w:r>
+            <w:r>
+              <w:rPr>
+                <w:rFonts w:ascii="Times New Roman" w:hAnsi="Times New Roman" w:cs="Times New Roman"/>
+                <w:vertAlign w:val="subscript"/>
+              </w:rPr>
+              <w:t>ant</w:t>
+            </w:r>
+            <w:proofErr w:type="spellEnd"/>
+          </w:p>
+        </w:tc>
+        <w:tc>
+          <w:tcPr>
+            <w:tcW w:w="567" w:type="dxa"/>
+          </w:tcPr>
+          <w:p>
+            <w:pPr>
+              <w:spacing w:line="480" w:lineRule="auto"/>
+              <w:rPr>
+                <w:rFonts w:ascii="Times New Roman" w:hAnsi="Times New Roman" w:cs="Times New Roman"/>
+              </w:rPr>
+            </w:pPr>
+          </w:p>
+        </w:tc>
+        <w:tc>
+          <w:tcPr>
+            <w:tcW w:w="567" w:type="dxa"/>
+          </w:tcPr>
+          <w:p>
+            <w:pPr>
+              <w:spacing w:line="480" w:lineRule="auto"/>
+              <w:rPr>
+                <w:rFonts w:ascii="Times New Roman" w:hAnsi="Times New Roman" w:cs="Times New Roman"/>
+              </w:rPr>
+            </w:pPr>
+          </w:p>
+        </w:tc>
+        <w:tc>
+          <w:tcPr>
+            <w:tcW w:w="567" w:type="dxa"/>
+          </w:tcPr>
+          <w:p>
+            <w:pPr>
+              <w:spacing w:line="480" w:lineRule="auto"/>
+              <w:rPr>
+                <w:rFonts w:ascii="Times New Roman" w:hAnsi="Times New Roman" w:cs="Times New Roman"/>
+              </w:rPr>
+            </w:pPr>
+          </w:p>
+        </w:tc>
+      </w:tr>
+      <w:tr>
+        <w:tc>
+          <w:tcPr>
+            <w:tcW w:w="2376" w:type="dxa"/>
+          </w:tcPr>
+          <w:p>
+            <w:pPr>
+              <w:spacing w:line="480" w:lineRule="auto"/>
+              <w:rPr>
+                <w:rFonts w:ascii="Times New Roman" w:hAnsi="Times New Roman" w:cs="Times New Roman"/>
+              </w:rPr>
+            </w:pPr>
+          </w:p>
+        </w:tc>
+        <w:tc>
+          <w:tcPr>
+            <w:tcW w:w="3119" w:type="dxa"/>
+          </w:tcPr>
+          <w:p>
+            <w:pPr>
+              <w:spacing w:line="480" w:lineRule="auto"/>
+              <w:rPr>
+                <w:rFonts w:ascii="Times New Roman" w:hAnsi="Times New Roman" w:cs="Times New Roman"/>
+              </w:rPr>
+            </w:pPr>
+            <w:proofErr w:type="spellStart"/>
+            <w:r>
+              <w:rPr>
+                <w:rFonts w:ascii="Times New Roman" w:hAnsi="Times New Roman" w:cs="Times New Roman"/>
+              </w:rPr>
+              <w:t>E</w:t>
+            </w:r>
+            <w:r>
+              <w:rPr>
+                <w:rFonts w:ascii="Times New Roman" w:hAnsi="Times New Roman" w:cs="Times New Roman"/>
+                <w:vertAlign w:val="subscript"/>
+              </w:rPr>
+              <w:t>aphid</w:t>
+            </w:r>
+            <w:proofErr w:type="spellEnd"/>
+            <w:r>
+              <w:rPr>
+                <w:rFonts w:ascii="Times New Roman" w:hAnsi="Times New Roman" w:cs="Times New Roman"/>
+                <w:vertAlign w:val="subscript"/>
+              </w:rPr>
+              <w:t xml:space="preserve"> </w:t>
+            </w:r>
+            <w:r>
+              <w:rPr>
+                <w:rFonts w:ascii="Times New Roman" w:hAnsi="Times New Roman" w:cs="Times New Roman"/>
+              </w:rPr>
+              <w:t xml:space="preserve">x </w:t>
+            </w:r>
+            <w:proofErr w:type="spellStart"/>
+            <w:r>
+              <w:rPr>
+                <w:rFonts w:ascii="Times New Roman" w:hAnsi="Times New Roman" w:cs="Times New Roman"/>
+              </w:rPr>
+              <w:t>E</w:t>
+            </w:r>
+            <w:r>
+              <w:rPr>
+                <w:rFonts w:ascii="Times New Roman" w:hAnsi="Times New Roman" w:cs="Times New Roman"/>
+                <w:vertAlign w:val="subscript"/>
+              </w:rPr>
+              <w:t>ant</w:t>
+            </w:r>
+            <w:proofErr w:type="spellEnd"/>
+          </w:p>
+        </w:tc>
+        <w:tc>
+          <w:tcPr>
+            <w:tcW w:w="567" w:type="dxa"/>
+          </w:tcPr>
+          <w:p>
+            <w:pPr>
+              <w:spacing w:line="480" w:lineRule="auto"/>
+              <w:rPr>
+                <w:rFonts w:ascii="Times New Roman" w:hAnsi="Times New Roman" w:cs="Times New Roman"/>
+              </w:rPr>
+            </w:pPr>
+          </w:p>
+        </w:tc>
+        <w:tc>
+          <w:tcPr>
+            <w:tcW w:w="567" w:type="dxa"/>
+          </w:tcPr>
+          <w:p>
+            <w:pPr>
+              <w:spacing w:line="480" w:lineRule="auto"/>
+              <w:rPr>
+                <w:rFonts w:ascii="Times New Roman" w:hAnsi="Times New Roman" w:cs="Times New Roman"/>
+              </w:rPr>
+            </w:pPr>
+          </w:p>
+        </w:tc>
+        <w:tc>
+          <w:tcPr>
+            <w:tcW w:w="567" w:type="dxa"/>
+          </w:tcPr>
+          <w:p>
+            <w:pPr>
+              <w:spacing w:line="480" w:lineRule="auto"/>
+              <w:rPr>
+                <w:rFonts w:ascii="Times New Roman" w:hAnsi="Times New Roman" w:cs="Times New Roman"/>
+              </w:rPr>
+            </w:pPr>
+          </w:p>
+        </w:tc>
+      </w:tr>
+      <w:tr>
+        <w:tc>
+          <w:tcPr>
+            <w:tcW w:w="2376" w:type="dxa"/>
+          </w:tcPr>
+          <w:p>
+            <w:pPr>
+              <w:spacing w:line="480" w:lineRule="auto"/>
+              <w:rPr>
+                <w:rFonts w:ascii="Times New Roman" w:hAnsi="Times New Roman" w:cs="Times New Roman"/>
+              </w:rPr>
+            </w:pPr>
+          </w:p>
+        </w:tc>
+        <w:tc>
+          <w:tcPr>
+            <w:tcW w:w="3119" w:type="dxa"/>
+          </w:tcPr>
+          <w:p>
+            <w:pPr>
+              <w:spacing w:line="480" w:lineRule="auto"/>
+              <w:rPr>
+                <w:rFonts w:ascii="Times New Roman" w:hAnsi="Times New Roman" w:cs="Times New Roman"/>
+              </w:rPr>
+            </w:pPr>
+            <w:r>
+              <w:rPr>
+                <w:rFonts w:ascii="Times New Roman" w:hAnsi="Times New Roman" w:cs="Times New Roman"/>
+              </w:rPr>
+              <w:t xml:space="preserve">G x </w:t>
+            </w:r>
+            <w:proofErr w:type="spellStart"/>
+            <w:r>
+              <w:rPr>
+                <w:rFonts w:ascii="Times New Roman" w:hAnsi="Times New Roman" w:cs="Times New Roman"/>
+              </w:rPr>
+              <w:t>E</w:t>
+            </w:r>
+            <w:r>
+              <w:rPr>
+                <w:rFonts w:ascii="Times New Roman" w:hAnsi="Times New Roman" w:cs="Times New Roman"/>
+                <w:vertAlign w:val="subscript"/>
+              </w:rPr>
+              <w:t>aphid</w:t>
+            </w:r>
+            <w:proofErr w:type="spellEnd"/>
+            <w:r>
+              <w:rPr>
+                <w:rFonts w:ascii="Times New Roman" w:hAnsi="Times New Roman" w:cs="Times New Roman"/>
+                <w:vertAlign w:val="subscript"/>
+              </w:rPr>
+              <w:t xml:space="preserve"> </w:t>
+            </w:r>
+            <w:r>
+              <w:rPr>
+                <w:rFonts w:ascii="Times New Roman" w:hAnsi="Times New Roman" w:cs="Times New Roman"/>
+              </w:rPr>
+              <w:t xml:space="preserve">x </w:t>
+            </w:r>
+            <w:proofErr w:type="spellStart"/>
+            <w:r>
+              <w:rPr>
+                <w:rFonts w:ascii="Times New Roman" w:hAnsi="Times New Roman" w:cs="Times New Roman"/>
+              </w:rPr>
+              <w:t>E</w:t>
+            </w:r>
+            <w:r>
+              <w:rPr>
+                <w:rFonts w:ascii="Times New Roman" w:hAnsi="Times New Roman" w:cs="Times New Roman"/>
+                <w:vertAlign w:val="subscript"/>
+              </w:rPr>
+              <w:t>ant</w:t>
+            </w:r>
+            <w:proofErr w:type="spellEnd"/>
+          </w:p>
+        </w:tc>
+        <w:tc>
+          <w:tcPr>
+            <w:tcW w:w="567" w:type="dxa"/>
+          </w:tcPr>
+          <w:p>
+            <w:pPr>
+              <w:spacing w:line="480" w:lineRule="auto"/>
+              <w:rPr>
+                <w:rFonts w:ascii="Times New Roman" w:hAnsi="Times New Roman" w:cs="Times New Roman"/>
+              </w:rPr>
+            </w:pPr>
+          </w:p>
+        </w:tc>
+        <w:tc>
+          <w:tcPr>
+            <w:tcW w:w="567" w:type="dxa"/>
+          </w:tcPr>
+          <w:p>
+            <w:pPr>
+              <w:spacing w:line="480" w:lineRule="auto"/>
+              <w:rPr>
+                <w:rFonts w:ascii="Times New Roman" w:hAnsi="Times New Roman" w:cs="Times New Roman"/>
+              </w:rPr>
+            </w:pPr>
+          </w:p>
+        </w:tc>
+        <w:tc>
+          <w:tcPr>
+            <w:tcW w:w="567" w:type="dxa"/>
+          </w:tcPr>
+          <w:p>
+            <w:pPr>
+              <w:spacing w:line="480" w:lineRule="auto"/>
+              <w:rPr>
+                <w:rFonts w:ascii="Times New Roman" w:hAnsi="Times New Roman" w:cs="Times New Roman"/>
+              </w:rPr>
+            </w:pPr>
           </w:p>
         </w:tc>
       </w:tr>
@@ -6129,7 +8502,7 @@
         </w:rPr>
         <w:t xml:space="preserve">because I didn’t think I had too few levels of random effects. According to </w:t>
       </w:r>
-      <w:hyperlink r:id="rId7" w:anchor="singular_fits" w:history="1">
+      <w:hyperlink r:id="rId8" w:anchor="singular_fits" w:history="1">
         <w:r>
           <w:rPr>
             <w:rStyle w:val="Hyperlink"/>
@@ -6222,6 +8595,27 @@
     </w:sectPr>
   </w:body>
 </w:document>
+</file>
+
+<file path=word/comments.xml><?xml version="1.0" encoding="utf-8"?>
+<w:comments xmlns:wpc="http://schemas.microsoft.com/office/word/2010/wordprocessingCanvas" xmlns:mo="http://schemas.microsoft.com/office/mac/office/2008/main" xmlns:mc="http://schemas.openxmlformats.org/markup-compatibility/2006" xmlns:mv="urn:schemas-microsoft-com:mac:vml" xmlns:o="urn:schemas-microsoft-com:office:office" xmlns:r="http://schemas.openxmlformats.org/officeDocument/2006/relationships" xmlns:m="http://schemas.openxmlformats.org/officeDocument/2006/math" xmlns:v="urn:schemas-microsoft-com:vml" xmlns:wp14="http://schemas.microsoft.com/office/word/2010/wordprocessingDrawing" xmlns:wp="http://schemas.openxmlformats.org/drawingml/2006/wordprocessingDrawing" xmlns:w10="urn:schemas-microsoft-com:office:word" xmlns:w="http://schemas.openxmlformats.org/wordprocessingml/2006/main" xmlns:w14="http://schemas.microsoft.com/office/word/2010/wordml" xmlns:wpg="http://schemas.microsoft.com/office/word/2010/wordprocessingGroup" xmlns:wpi="http://schemas.microsoft.com/office/word/2010/wordprocessingInk" xmlns:wne="http://schemas.microsoft.com/office/word/2006/wordml" xmlns:wps="http://schemas.microsoft.com/office/word/2010/wordprocessingShape" mc:Ignorable="w14 wp14">
+  <w:comment w:id="0" w:author="Matthew Barbour" w:date="2016-02-05T15:07:00Z" w:initials="MB">
+    <w:p>
+      <w:pPr>
+        <w:pStyle w:val="CommentText"/>
+      </w:pPr>
+      <w:r>
+        <w:rPr>
+          <w:rStyle w:val="CommentReference"/>
+        </w:rPr>
+        <w:annotationRef/>
+      </w:r>
+      <w:r>
+        <w:t>Consider removing this.</w:t>
+      </w:r>
+    </w:p>
+  </w:comment>
+</w:comments>
 </file>
 
 <file path=word/numbering.xml><?xml version="1.0" encoding="utf-8"?>
@@ -7813,7 +10207,7 @@
 </file>
 
 <file path=customXml/itemProps1.xml><?xml version="1.0" encoding="utf-8"?>
-<ds:datastoreItem xmlns:ds="http://schemas.openxmlformats.org/officeDocument/2006/customXml" ds:itemID="{2C7729AA-5251-9842-A29B-73C393B7BA87}">
+<ds:datastoreItem xmlns:ds="http://schemas.openxmlformats.org/officeDocument/2006/customXml" ds:itemID="{2A9B1B25-C3CD-8847-9369-3999D68CA515}">
   <ds:schemaRefs>
     <ds:schemaRef ds:uri="http://schemas.openxmlformats.org/officeDocument/2006/bibliography"/>
   </ds:schemaRefs>

</xml_diff>